<commit_message>
Final Project check and Complete
</commit_message>
<xml_diff>
--- a/documents/High Level Design.docx
+++ b/documents/High Level Design.docx
@@ -9,7 +9,7 @@
           <w:noProof/>
         </w:rPr>
         <w:drawing>
-          <wp:anchor distT="0" distB="0" distL="114300" distR="114300" simplePos="0" relativeHeight="251659264" behindDoc="0" locked="0" layoutInCell="1" allowOverlap="1" wp14:anchorId="6038B82B">
+          <wp:anchor distT="0" distB="0" distL="114300" distR="114300" simplePos="0" relativeHeight="251659264" behindDoc="0" locked="0" layoutInCell="1" allowOverlap="1" wp14:anchorId="50981F38" wp14:editId="76F29616">
             <wp:simplePos x="0" y="0"/>
             <wp:positionH relativeFrom="column">
               <wp:posOffset>5934075</wp:posOffset>
@@ -71,7 +71,7 @@
         <mc:AlternateContent>
           <mc:Choice Requires="wps">
             <w:drawing>
-              <wp:anchor distT="0" distB="0" distL="114300" distR="114300" simplePos="0" relativeHeight="251658240" behindDoc="0" locked="0" layoutInCell="1" allowOverlap="1">
+              <wp:anchor distT="0" distB="0" distL="114300" distR="114300" simplePos="0" relativeHeight="251658240" behindDoc="0" locked="0" layoutInCell="1" allowOverlap="1" wp14:anchorId="5374B5AA" wp14:editId="6BFA01DB">
                 <wp:simplePos x="0" y="0"/>
                 <wp:positionH relativeFrom="column">
                   <wp:posOffset>1152525</wp:posOffset>
@@ -113,6 +113,24 @@
                           <a:schemeClr val="lt1"/>
                         </a:fontRef>
                       </wps:style>
+                      <wps:txbx>
+                        <w:txbxContent>
+                          <w:p>
+                            <w:pPr>
+                              <w:jc w:val="center"/>
+                              <w:rPr>
+                                <w:lang w:val="en-US"/>
+                              </w:rPr>
+                            </w:pPr>
+                            <w:r>
+                              <w:rPr>
+                                <w:lang w:val="en-US"/>
+                              </w:rPr>
+                              <w:t>1</w:t>
+                            </w:r>
+                          </w:p>
+                        </w:txbxContent>
+                      </wps:txbx>
                       <wps:bodyPr rot="0" spcFirstLastPara="0" vertOverflow="overflow" horzOverflow="overflow" vert="horz" wrap="square" lIns="91440" tIns="45720" rIns="91440" bIns="45720" numCol="1" spcCol="0" rtlCol="0" fromWordArt="0" anchor="ctr" anchorCtr="0" forceAA="0" compatLnSpc="1">
                         <a:prstTxWarp prst="textNoShape">
                           <a:avLst/>
@@ -133,7 +151,26 @@
           </mc:Choice>
           <mc:Fallback>
             <w:pict>
-              <v:rect w14:anchorId="55E7C3E0" id="Rectangle 2" o:spid="_x0000_s1026" style="position:absolute;margin-left:90.75pt;margin-top:-2.25pt;width:21.75pt;height:18.75pt;z-index:251658240;visibility:visible;mso-wrap-style:square;mso-width-percent:0;mso-height-percent:0;mso-wrap-distance-left:9pt;mso-wrap-distance-top:0;mso-wrap-distance-right:9pt;mso-wrap-distance-bottom:0;mso-position-horizontal:absolute;mso-position-horizontal-relative:text;mso-position-vertical:absolute;mso-position-vertical-relative:text;mso-width-percent:0;mso-height-percent:0;mso-width-relative:margin;mso-height-relative:margin;v-text-anchor:middle" o:gfxdata="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" fillcolor="#4472c4 [3204]" strokecolor="#09101d [484]" strokeweight="1pt"/>
+              <v:rect w14:anchorId="5374B5AA" id="Rectangle 2" o:spid="_x0000_s1026" style="position:absolute;margin-left:90.75pt;margin-top:-2.25pt;width:21.75pt;height:18.75pt;z-index:251658240;visibility:visible;mso-wrap-style:square;mso-width-percent:0;mso-height-percent:0;mso-wrap-distance-left:9pt;mso-wrap-distance-top:0;mso-wrap-distance-right:9pt;mso-wrap-distance-bottom:0;mso-position-horizontal:absolute;mso-position-horizontal-relative:text;mso-position-vertical:absolute;mso-position-vertical-relative:text;mso-width-percent:0;mso-height-percent:0;mso-width-relative:margin;mso-height-relative:margin;v-text-anchor:middle" o:gfxdata="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" fillcolor="#4472c4 [3204]" strokecolor="#09101d [484]" strokeweight="1pt">
+                <v:textbox>
+                  <w:txbxContent>
+                    <w:p>
+                      <w:pPr>
+                        <w:jc w:val="center"/>
+                        <w:rPr>
+                          <w:lang w:val="en-US"/>
+                        </w:rPr>
+                      </w:pPr>
+                      <w:r>
+                        <w:rPr>
+                          <w:lang w:val="en-US"/>
+                        </w:rPr>
+                        <w:t>1</w:t>
+                      </w:r>
+                    </w:p>
+                  </w:txbxContent>
+                </v:textbox>
+              </v:rect>
             </w:pict>
           </mc:Fallback>
         </mc:AlternateContent>
@@ -145,7 +182,7 @@
         <mc:AlternateContent>
           <mc:Choice Requires="wps">
             <w:drawing>
-              <wp:anchor distT="0" distB="0" distL="114300" distR="114300" simplePos="0" relativeHeight="251657216" behindDoc="0" locked="0" layoutInCell="1" allowOverlap="1">
+              <wp:anchor distT="0" distB="0" distL="114300" distR="114300" simplePos="0" relativeHeight="251657216" behindDoc="0" locked="0" layoutInCell="1" allowOverlap="1" wp14:anchorId="63C1C1F5" wp14:editId="1B3AD0E9">
                 <wp:simplePos x="0" y="0"/>
                 <wp:positionH relativeFrom="column">
                   <wp:posOffset>38100</wp:posOffset>
@@ -478,7 +515,7 @@
         </w:rPr>
         <w:lastRenderedPageBreak/>
         <w:drawing>
-          <wp:anchor distT="0" distB="0" distL="114300" distR="114300" simplePos="0" relativeHeight="251663360" behindDoc="0" locked="0" layoutInCell="1" allowOverlap="1" wp14:anchorId="6B0CDEE3" wp14:editId="67CFA26C">
+          <wp:anchor distT="0" distB="0" distL="114300" distR="114300" simplePos="0" relativeHeight="251663360" behindDoc="0" locked="0" layoutInCell="1" allowOverlap="1" wp14:anchorId="3A6D4C9E" wp14:editId="0E21184D">
             <wp:simplePos x="0" y="0"/>
             <wp:positionH relativeFrom="column">
               <wp:posOffset>5934075</wp:posOffset>
@@ -540,7 +577,7 @@
         <mc:AlternateContent>
           <mc:Choice Requires="wps">
             <w:drawing>
-              <wp:anchor distT="0" distB="0" distL="114300" distR="114300" simplePos="0" relativeHeight="251662336" behindDoc="0" locked="0" layoutInCell="1" allowOverlap="1" wp14:anchorId="23970219" wp14:editId="73382C08">
+              <wp:anchor distT="0" distB="0" distL="114300" distR="114300" simplePos="0" relativeHeight="251662336" behindDoc="0" locked="0" layoutInCell="1" allowOverlap="1" wp14:anchorId="26ADFFB7" wp14:editId="312AFDFC">
                 <wp:simplePos x="0" y="0"/>
                 <wp:positionH relativeFrom="column">
                   <wp:posOffset>1152525</wp:posOffset>
@@ -582,6 +619,24 @@
                           <a:schemeClr val="lt1"/>
                         </a:fontRef>
                       </wps:style>
+                      <wps:txbx>
+                        <w:txbxContent>
+                          <w:p>
+                            <w:pPr>
+                              <w:jc w:val="center"/>
+                              <w:rPr>
+                                <w:lang w:val="en-US"/>
+                              </w:rPr>
+                            </w:pPr>
+                            <w:r>
+                              <w:rPr>
+                                <w:lang w:val="en-US"/>
+                              </w:rPr>
+                              <w:t>2</w:t>
+                            </w:r>
+                          </w:p>
+                        </w:txbxContent>
+                      </wps:txbx>
                       <wps:bodyPr rot="0" spcFirstLastPara="0" vertOverflow="overflow" horzOverflow="overflow" vert="horz" wrap="square" lIns="91440" tIns="45720" rIns="91440" bIns="45720" numCol="1" spcCol="0" rtlCol="0" fromWordArt="0" anchor="ctr" anchorCtr="0" forceAA="0" compatLnSpc="1">
                         <a:prstTxWarp prst="textNoShape">
                           <a:avLst/>
@@ -602,7 +657,26 @@
           </mc:Choice>
           <mc:Fallback>
             <w:pict>
-              <v:rect w14:anchorId="19D7D965" id="Rectangle 2" o:spid="_x0000_s1026" style="position:absolute;margin-left:90.75pt;margin-top:-2.25pt;width:21.75pt;height:18.75pt;z-index:251662336;visibility:visible;mso-wrap-style:square;mso-width-percent:0;mso-height-percent:0;mso-wrap-distance-left:9pt;mso-wrap-distance-top:0;mso-wrap-distance-right:9pt;mso-wrap-distance-bottom:0;mso-position-horizontal:absolute;mso-position-horizontal-relative:text;mso-position-vertical:absolute;mso-position-vertical-relative:text;mso-width-percent:0;mso-height-percent:0;mso-width-relative:margin;mso-height-relative:margin;v-text-anchor:middle" o:gfxdata="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" fillcolor="#4472c4 [3204]" strokecolor="#09101d [484]" strokeweight="1pt"/>
+              <v:rect w14:anchorId="26ADFFB7" id="_x0000_s1027" style="position:absolute;margin-left:90.75pt;margin-top:-2.25pt;width:21.75pt;height:18.75pt;z-index:251662336;visibility:visible;mso-wrap-style:square;mso-width-percent:0;mso-height-percent:0;mso-wrap-distance-left:9pt;mso-wrap-distance-top:0;mso-wrap-distance-right:9pt;mso-wrap-distance-bottom:0;mso-position-horizontal:absolute;mso-position-horizontal-relative:text;mso-position-vertical:absolute;mso-position-vertical-relative:text;mso-width-percent:0;mso-height-percent:0;mso-width-relative:margin;mso-height-relative:margin;v-text-anchor:middle" o:gfxdata="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" fillcolor="#4472c4 [3204]" strokecolor="#09101d [484]" strokeweight="1pt">
+                <v:textbox>
+                  <w:txbxContent>
+                    <w:p>
+                      <w:pPr>
+                        <w:jc w:val="center"/>
+                        <w:rPr>
+                          <w:lang w:val="en-US"/>
+                        </w:rPr>
+                      </w:pPr>
+                      <w:r>
+                        <w:rPr>
+                          <w:lang w:val="en-US"/>
+                        </w:rPr>
+                        <w:t>2</w:t>
+                      </w:r>
+                    </w:p>
+                  </w:txbxContent>
+                </v:textbox>
+              </v:rect>
             </w:pict>
           </mc:Fallback>
         </mc:AlternateContent>
@@ -614,7 +688,7 @@
         <mc:AlternateContent>
           <mc:Choice Requires="wps">
             <w:drawing>
-              <wp:anchor distT="0" distB="0" distL="114300" distR="114300" simplePos="0" relativeHeight="251661312" behindDoc="0" locked="0" layoutInCell="1" allowOverlap="1" wp14:anchorId="4CFE1C87" wp14:editId="4B9936FE">
+              <wp:anchor distT="0" distB="0" distL="114300" distR="114300" simplePos="0" relativeHeight="251661312" behindDoc="0" locked="0" layoutInCell="1" allowOverlap="1" wp14:anchorId="061BD631" wp14:editId="74F4CAC6">
                 <wp:simplePos x="0" y="0"/>
                 <wp:positionH relativeFrom="column">
                   <wp:posOffset>38100</wp:posOffset>
@@ -820,16 +894,7 @@
               </w:rPr>
             </w:pPr>
             <w:r>
-              <w:t>01/0</w:t>
-            </w:r>
-            <w:r>
-              <w:t>9</w:t>
-            </w:r>
-            <w:r>
-              <w:t>/202</w:t>
-            </w:r>
-            <w:r>
-              <w:t>3</w:t>
+              <w:t>01/09/2023</w:t>
             </w:r>
           </w:p>
         </w:tc>
@@ -879,19 +944,7 @@
               </w:rPr>
             </w:pPr>
             <w:r>
-              <w:t>03/0</w:t>
-            </w:r>
-            <w:r>
-              <w:t>9</w:t>
-            </w:r>
-            <w:r>
-              <w:t>/202</w:t>
-            </w:r>
-            <w:r>
-              <w:t>3</w:t>
-            </w:r>
-            <w:r>
-              <w:t xml:space="preserve"> </w:t>
+              <w:t xml:space="preserve">03/09/2023 </w:t>
             </w:r>
           </w:p>
         </w:tc>
@@ -941,16 +994,7 @@
               </w:rPr>
             </w:pPr>
             <w:r>
-              <w:t>05/0</w:t>
-            </w:r>
-            <w:r>
-              <w:t>9</w:t>
-            </w:r>
-            <w:r>
-              <w:t>/202</w:t>
-            </w:r>
-            <w:r>
-              <w:t>3</w:t>
+              <w:t>05/09/2023</w:t>
             </w:r>
           </w:p>
         </w:tc>
@@ -966,10 +1010,7 @@
               </w:rPr>
             </w:pPr>
             <w:r>
-              <w:t>1.</w:t>
-            </w:r>
-            <w:r>
-              <w:t>2</w:t>
+              <w:t>1.2</w:t>
             </w:r>
           </w:p>
         </w:tc>
@@ -1003,16 +1044,7 @@
               </w:rPr>
             </w:pPr>
             <w:r>
-              <w:t>07/0</w:t>
-            </w:r>
-            <w:r>
-              <w:t>9</w:t>
-            </w:r>
-            <w:r>
-              <w:t>/202</w:t>
-            </w:r>
-            <w:r>
-              <w:t>3</w:t>
+              <w:t>07/09/2023</w:t>
             </w:r>
           </w:p>
         </w:tc>
@@ -1028,10 +1060,7 @@
               </w:rPr>
             </w:pPr>
             <w:r>
-              <w:t>1.</w:t>
-            </w:r>
-            <w:r>
-              <w:t>3</w:t>
+              <w:t>1.3</w:t>
             </w:r>
           </w:p>
         </w:tc>
@@ -1065,7 +1094,10 @@
               </w:rPr>
             </w:pPr>
             <w:r>
-              <w:t>08/08/2022</w:t>
+              <w:t>08/08/202</w:t>
+            </w:r>
+            <w:r>
+              <w:t>3</w:t>
             </w:r>
           </w:p>
         </w:tc>
@@ -1081,10 +1113,7 @@
               </w:rPr>
             </w:pPr>
             <w:r>
-              <w:t>1.</w:t>
-            </w:r>
-            <w:r>
-              <w:t>4</w:t>
+              <w:t>1.4</w:t>
             </w:r>
           </w:p>
         </w:tc>
@@ -1118,7 +1147,10 @@
               </w:rPr>
             </w:pPr>
             <w:r>
-              <w:t>08/08/2022</w:t>
+              <w:t>08/08/202</w:t>
+            </w:r>
+            <w:r>
+              <w:t>3</w:t>
             </w:r>
           </w:p>
         </w:tc>
@@ -1186,7 +1218,7 @@
         </w:rPr>
         <w:lastRenderedPageBreak/>
         <w:drawing>
-          <wp:anchor distT="0" distB="0" distL="114300" distR="114300" simplePos="0" relativeHeight="251667456" behindDoc="0" locked="0" layoutInCell="1" allowOverlap="1" wp14:anchorId="6B0CDEE3" wp14:editId="67CFA26C">
+          <wp:anchor distT="0" distB="0" distL="114300" distR="114300" simplePos="0" relativeHeight="251667456" behindDoc="0" locked="0" layoutInCell="1" allowOverlap="1" wp14:anchorId="6E13F7E0" wp14:editId="0F194696">
             <wp:simplePos x="0" y="0"/>
             <wp:positionH relativeFrom="column">
               <wp:posOffset>5934075</wp:posOffset>
@@ -1248,7 +1280,7 @@
         <mc:AlternateContent>
           <mc:Choice Requires="wps">
             <w:drawing>
-              <wp:anchor distT="0" distB="0" distL="114300" distR="114300" simplePos="0" relativeHeight="251666432" behindDoc="0" locked="0" layoutInCell="1" allowOverlap="1" wp14:anchorId="23970219" wp14:editId="73382C08">
+              <wp:anchor distT="0" distB="0" distL="114300" distR="114300" simplePos="0" relativeHeight="251666432" behindDoc="0" locked="0" layoutInCell="1" allowOverlap="1" wp14:anchorId="57B5A5DB" wp14:editId="0BF817ED">
                 <wp:simplePos x="0" y="0"/>
                 <wp:positionH relativeFrom="column">
                   <wp:posOffset>1152525</wp:posOffset>
@@ -1290,6 +1322,24 @@
                           <a:schemeClr val="lt1"/>
                         </a:fontRef>
                       </wps:style>
+                      <wps:txbx>
+                        <w:txbxContent>
+                          <w:p>
+                            <w:pPr>
+                              <w:jc w:val="center"/>
+                              <w:rPr>
+                                <w:lang w:val="en-US"/>
+                              </w:rPr>
+                            </w:pPr>
+                            <w:r>
+                              <w:rPr>
+                                <w:lang w:val="en-US"/>
+                              </w:rPr>
+                              <w:t>3</w:t>
+                            </w:r>
+                          </w:p>
+                        </w:txbxContent>
+                      </wps:txbx>
                       <wps:bodyPr rot="0" spcFirstLastPara="0" vertOverflow="overflow" horzOverflow="overflow" vert="horz" wrap="square" lIns="91440" tIns="45720" rIns="91440" bIns="45720" numCol="1" spcCol="0" rtlCol="0" fromWordArt="0" anchor="ctr" anchorCtr="0" forceAA="0" compatLnSpc="1">
                         <a:prstTxWarp prst="textNoShape">
                           <a:avLst/>
@@ -1310,7 +1360,26 @@
           </mc:Choice>
           <mc:Fallback>
             <w:pict>
-              <v:rect w14:anchorId="37C2BA9B" id="Rectangle 2" o:spid="_x0000_s1026" style="position:absolute;margin-left:90.75pt;margin-top:-2.25pt;width:21.75pt;height:18.75pt;z-index:251666432;visibility:visible;mso-wrap-style:square;mso-width-percent:0;mso-height-percent:0;mso-wrap-distance-left:9pt;mso-wrap-distance-top:0;mso-wrap-distance-right:9pt;mso-wrap-distance-bottom:0;mso-position-horizontal:absolute;mso-position-horizontal-relative:text;mso-position-vertical:absolute;mso-position-vertical-relative:text;mso-width-percent:0;mso-height-percent:0;mso-width-relative:margin;mso-height-relative:margin;v-text-anchor:middle" o:gfxdata="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" fillcolor="#4472c4 [3204]" strokecolor="#09101d [484]" strokeweight="1pt"/>
+              <v:rect w14:anchorId="57B5A5DB" id="_x0000_s1028" style="position:absolute;margin-left:90.75pt;margin-top:-2.25pt;width:21.75pt;height:18.75pt;z-index:251666432;visibility:visible;mso-wrap-style:square;mso-width-percent:0;mso-height-percent:0;mso-wrap-distance-left:9pt;mso-wrap-distance-top:0;mso-wrap-distance-right:9pt;mso-wrap-distance-bottom:0;mso-position-horizontal:absolute;mso-position-horizontal-relative:text;mso-position-vertical:absolute;mso-position-vertical-relative:text;mso-width-percent:0;mso-height-percent:0;mso-width-relative:margin;mso-height-relative:margin;v-text-anchor:middle" o:gfxdata="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" fillcolor="#4472c4 [3204]" strokecolor="#09101d [484]" strokeweight="1pt">
+                <v:textbox>
+                  <w:txbxContent>
+                    <w:p>
+                      <w:pPr>
+                        <w:jc w:val="center"/>
+                        <w:rPr>
+                          <w:lang w:val="en-US"/>
+                        </w:rPr>
+                      </w:pPr>
+                      <w:r>
+                        <w:rPr>
+                          <w:lang w:val="en-US"/>
+                        </w:rPr>
+                        <w:t>3</w:t>
+                      </w:r>
+                    </w:p>
+                  </w:txbxContent>
+                </v:textbox>
+              </v:rect>
             </w:pict>
           </mc:Fallback>
         </mc:AlternateContent>
@@ -1322,7 +1391,7 @@
         <mc:AlternateContent>
           <mc:Choice Requires="wps">
             <w:drawing>
-              <wp:anchor distT="0" distB="0" distL="114300" distR="114300" simplePos="0" relativeHeight="251665408" behindDoc="0" locked="0" layoutInCell="1" allowOverlap="1" wp14:anchorId="4CFE1C87" wp14:editId="4B9936FE">
+              <wp:anchor distT="0" distB="0" distL="114300" distR="114300" simplePos="0" relativeHeight="251665408" behindDoc="0" locked="0" layoutInCell="1" allowOverlap="1" wp14:anchorId="59E8B429" wp14:editId="4F546249">
                 <wp:simplePos x="0" y="0"/>
                 <wp:positionH relativeFrom="column">
                   <wp:posOffset>38100</wp:posOffset>
@@ -2823,7 +2892,7 @@
         </w:rPr>
         <w:lastRenderedPageBreak/>
         <w:drawing>
-          <wp:anchor distT="0" distB="0" distL="114300" distR="114300" simplePos="0" relativeHeight="251671552" behindDoc="0" locked="0" layoutInCell="1" allowOverlap="1" wp14:anchorId="6B0CDEE3" wp14:editId="67CFA26C">
+          <wp:anchor distT="0" distB="0" distL="114300" distR="114300" simplePos="0" relativeHeight="251671552" behindDoc="0" locked="0" layoutInCell="1" allowOverlap="1" wp14:anchorId="734B58BE" wp14:editId="2C986324">
             <wp:simplePos x="0" y="0"/>
             <wp:positionH relativeFrom="column">
               <wp:posOffset>5934075</wp:posOffset>
@@ -2885,7 +2954,7 @@
         <mc:AlternateContent>
           <mc:Choice Requires="wps">
             <w:drawing>
-              <wp:anchor distT="0" distB="0" distL="114300" distR="114300" simplePos="0" relativeHeight="251670528" behindDoc="0" locked="0" layoutInCell="1" allowOverlap="1" wp14:anchorId="23970219" wp14:editId="73382C08">
+              <wp:anchor distT="0" distB="0" distL="114300" distR="114300" simplePos="0" relativeHeight="251670528" behindDoc="0" locked="0" layoutInCell="1" allowOverlap="1" wp14:anchorId="6D202821" wp14:editId="32A92923">
                 <wp:simplePos x="0" y="0"/>
                 <wp:positionH relativeFrom="column">
                   <wp:posOffset>1152525</wp:posOffset>
@@ -2927,6 +2996,24 @@
                           <a:schemeClr val="lt1"/>
                         </a:fontRef>
                       </wps:style>
+                      <wps:txbx>
+                        <w:txbxContent>
+                          <w:p>
+                            <w:pPr>
+                              <w:jc w:val="center"/>
+                              <w:rPr>
+                                <w:lang w:val="en-US"/>
+                              </w:rPr>
+                            </w:pPr>
+                            <w:r>
+                              <w:rPr>
+                                <w:lang w:val="en-US"/>
+                              </w:rPr>
+                              <w:t>4</w:t>
+                            </w:r>
+                          </w:p>
+                        </w:txbxContent>
+                      </wps:txbx>
                       <wps:bodyPr rot="0" spcFirstLastPara="0" vertOverflow="overflow" horzOverflow="overflow" vert="horz" wrap="square" lIns="91440" tIns="45720" rIns="91440" bIns="45720" numCol="1" spcCol="0" rtlCol="0" fromWordArt="0" anchor="ctr" anchorCtr="0" forceAA="0" compatLnSpc="1">
                         <a:prstTxWarp prst="textNoShape">
                           <a:avLst/>
@@ -2947,7 +3034,26 @@
           </mc:Choice>
           <mc:Fallback>
             <w:pict>
-              <v:rect w14:anchorId="54B05D16" id="Rectangle 2" o:spid="_x0000_s1026" style="position:absolute;margin-left:90.75pt;margin-top:-2.25pt;width:21.75pt;height:18.75pt;z-index:251670528;visibility:visible;mso-wrap-style:square;mso-width-percent:0;mso-height-percent:0;mso-wrap-distance-left:9pt;mso-wrap-distance-top:0;mso-wrap-distance-right:9pt;mso-wrap-distance-bottom:0;mso-position-horizontal:absolute;mso-position-horizontal-relative:text;mso-position-vertical:absolute;mso-position-vertical-relative:text;mso-width-percent:0;mso-height-percent:0;mso-width-relative:margin;mso-height-relative:margin;v-text-anchor:middle" o:gfxdata="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" fillcolor="#4472c4 [3204]" strokecolor="#09101d [484]" strokeweight="1pt"/>
+              <v:rect w14:anchorId="6D202821" id="_x0000_s1029" style="position:absolute;margin-left:90.75pt;margin-top:-2.25pt;width:21.75pt;height:18.75pt;z-index:251670528;visibility:visible;mso-wrap-style:square;mso-width-percent:0;mso-height-percent:0;mso-wrap-distance-left:9pt;mso-wrap-distance-top:0;mso-wrap-distance-right:9pt;mso-wrap-distance-bottom:0;mso-position-horizontal:absolute;mso-position-horizontal-relative:text;mso-position-vertical:absolute;mso-position-vertical-relative:text;mso-width-percent:0;mso-height-percent:0;mso-width-relative:margin;mso-height-relative:margin;v-text-anchor:middle" o:gfxdata="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" fillcolor="#4472c4 [3204]" strokecolor="#09101d [484]" strokeweight="1pt">
+                <v:textbox>
+                  <w:txbxContent>
+                    <w:p>
+                      <w:pPr>
+                        <w:jc w:val="center"/>
+                        <w:rPr>
+                          <w:lang w:val="en-US"/>
+                        </w:rPr>
+                      </w:pPr>
+                      <w:r>
+                        <w:rPr>
+                          <w:lang w:val="en-US"/>
+                        </w:rPr>
+                        <w:t>4</w:t>
+                      </w:r>
+                    </w:p>
+                  </w:txbxContent>
+                </v:textbox>
+              </v:rect>
             </w:pict>
           </mc:Fallback>
         </mc:AlternateContent>
@@ -2959,7 +3065,7 @@
         <mc:AlternateContent>
           <mc:Choice Requires="wps">
             <w:drawing>
-              <wp:anchor distT="0" distB="0" distL="114300" distR="114300" simplePos="0" relativeHeight="251669504" behindDoc="0" locked="0" layoutInCell="1" allowOverlap="1" wp14:anchorId="4CFE1C87" wp14:editId="4B9936FE">
+              <wp:anchor distT="0" distB="0" distL="114300" distR="114300" simplePos="0" relativeHeight="251669504" behindDoc="0" locked="0" layoutInCell="1" allowOverlap="1" wp14:anchorId="5AA645A7" wp14:editId="37CAFBA0">
                 <wp:simplePos x="0" y="0"/>
                 <wp:positionH relativeFrom="column">
                   <wp:posOffset>38100</wp:posOffset>
@@ -3155,55 +3261,7 @@
           <w:sz w:val="24"/>
           <w:szCs w:val="24"/>
         </w:rPr>
-        <w:t xml:space="preserve"> Mushrooms have been consumed since earliest history. The word Mushroom is derived from the French word for Fungi and Mold. Now-a-days, Mushroom are popular valuable food because they are low in calories, carbohydrate, Fat, sodium </w:t>
-      </w:r>
-      <w:proofErr w:type="gramStart"/>
-      <w:r>
-        <w:rPr>
-          <w:sz w:val="24"/>
-          <w:szCs w:val="24"/>
-        </w:rPr>
-        <w:t>and also</w:t>
-      </w:r>
-      <w:proofErr w:type="gramEnd"/>
-      <w:r>
-        <w:rPr>
-          <w:sz w:val="24"/>
-          <w:szCs w:val="24"/>
-        </w:rPr>
-        <w:t xml:space="preserve"> cholesterol free. Besides this, Mushroom provides important nutrients, including selenium, potassium, riboflavin, niacin, Vitamin D, proteins and </w:t>
-      </w:r>
-      <w:proofErr w:type="spellStart"/>
-      <w:r>
-        <w:rPr>
-          <w:sz w:val="24"/>
-          <w:szCs w:val="24"/>
-        </w:rPr>
-        <w:t>fiber</w:t>
-      </w:r>
-      <w:proofErr w:type="spellEnd"/>
-      <w:r>
-        <w:rPr>
-          <w:sz w:val="24"/>
-          <w:szCs w:val="24"/>
-        </w:rPr>
-        <w:t xml:space="preserve">. All together with a long history as food source. </w:t>
-      </w:r>
-      <w:proofErr w:type="gramStart"/>
-      <w:r>
-        <w:rPr>
-          <w:sz w:val="24"/>
-          <w:szCs w:val="24"/>
-        </w:rPr>
-        <w:t>Mushroom</w:t>
-      </w:r>
-      <w:proofErr w:type="gramEnd"/>
-      <w:r>
-        <w:rPr>
-          <w:sz w:val="24"/>
-          <w:szCs w:val="24"/>
-        </w:rPr>
-        <w:t xml:space="preserve"> are important for their healing capacity and properties in traditional medicine. It has reported beneficial effects for health and treatment of some disease. Many nutraceutical properties are described in Mushroom like cancer and antitumor attributes. Mushroom act as antibacterial, immune system enhancer and cholesterol lowering Agent. Additionally, they are important source of bio-active compounds. This work is a machine learning model that classifies mushrooms into 2 classes: Poisonous and Edible depending on the features of the mushroom. During this machine learning implementation, we are going to see which features are important to predict whether a mushroom is poisonous or edible</w:t>
+        <w:t xml:space="preserve"> Mushrooms have been consumed since earliest history. The word Mushroom is derived from the French word for Fungi and Mold. Now-a-days, Mushroom are popular valuable food because they are low in calories, carbohydrate, Fat, sodium and also cholesterol free. Besides this, Mushroom provides important nutrients, including selenium, potassium, riboflavin, niacin, Vitamin D, proteins and fiber. All together with a long history as food source. Mushroom are important for their healing capacity and properties in traditional medicine. It has reported beneficial effects for health and treatment of some disease. Many nutraceutical properties are described in Mushroom like cancer and antitumor attributes. Mushroom act as antibacterial, immune system enhancer and cholesterol lowering Agent. Additionally, they are important source of bio-active compounds. This work is a machine learning model that classifies mushrooms into 2 classes: Poisonous and Edible depending on the features of the mushroom. During this machine learning implementation, we are going to see which features are important to predict whether a mushroom is poisonous or edible</w:t>
       </w:r>
     </w:p>
     <w:p>
@@ -3228,7 +3286,7 @@
         </w:rPr>
         <w:lastRenderedPageBreak/>
         <w:drawing>
-          <wp:anchor distT="0" distB="0" distL="114300" distR="114300" simplePos="0" relativeHeight="251675648" behindDoc="0" locked="0" layoutInCell="1" allowOverlap="1" wp14:anchorId="6B0CDEE3" wp14:editId="67CFA26C">
+          <wp:anchor distT="0" distB="0" distL="114300" distR="114300" simplePos="0" relativeHeight="251675648" behindDoc="0" locked="0" layoutInCell="1" allowOverlap="1" wp14:anchorId="0123E872" wp14:editId="5998FD2F">
             <wp:simplePos x="0" y="0"/>
             <wp:positionH relativeFrom="column">
               <wp:posOffset>5934075</wp:posOffset>
@@ -3290,7 +3348,7 @@
         <mc:AlternateContent>
           <mc:Choice Requires="wps">
             <w:drawing>
-              <wp:anchor distT="0" distB="0" distL="114300" distR="114300" simplePos="0" relativeHeight="251674624" behindDoc="0" locked="0" layoutInCell="1" allowOverlap="1" wp14:anchorId="23970219" wp14:editId="73382C08">
+              <wp:anchor distT="0" distB="0" distL="114300" distR="114300" simplePos="0" relativeHeight="251674624" behindDoc="0" locked="0" layoutInCell="1" allowOverlap="1" wp14:anchorId="5D35CE83" wp14:editId="42188562">
                 <wp:simplePos x="0" y="0"/>
                 <wp:positionH relativeFrom="column">
                   <wp:posOffset>1152525</wp:posOffset>
@@ -3332,6 +3390,24 @@
                           <a:schemeClr val="lt1"/>
                         </a:fontRef>
                       </wps:style>
+                      <wps:txbx>
+                        <w:txbxContent>
+                          <w:p>
+                            <w:pPr>
+                              <w:jc w:val="center"/>
+                              <w:rPr>
+                                <w:lang w:val="en-US"/>
+                              </w:rPr>
+                            </w:pPr>
+                            <w:r>
+                              <w:rPr>
+                                <w:lang w:val="en-US"/>
+                              </w:rPr>
+                              <w:t>5</w:t>
+                            </w:r>
+                          </w:p>
+                        </w:txbxContent>
+                      </wps:txbx>
                       <wps:bodyPr rot="0" spcFirstLastPara="0" vertOverflow="overflow" horzOverflow="overflow" vert="horz" wrap="square" lIns="91440" tIns="45720" rIns="91440" bIns="45720" numCol="1" spcCol="0" rtlCol="0" fromWordArt="0" anchor="ctr" anchorCtr="0" forceAA="0" compatLnSpc="1">
                         <a:prstTxWarp prst="textNoShape">
                           <a:avLst/>
@@ -3352,7 +3428,26 @@
           </mc:Choice>
           <mc:Fallback>
             <w:pict>
-              <v:rect w14:anchorId="33E6849B" id="Rectangle 2" o:spid="_x0000_s1026" style="position:absolute;margin-left:90.75pt;margin-top:-2.25pt;width:21.75pt;height:18.75pt;z-index:251674624;visibility:visible;mso-wrap-style:square;mso-width-percent:0;mso-height-percent:0;mso-wrap-distance-left:9pt;mso-wrap-distance-top:0;mso-wrap-distance-right:9pt;mso-wrap-distance-bottom:0;mso-position-horizontal:absolute;mso-position-horizontal-relative:text;mso-position-vertical:absolute;mso-position-vertical-relative:text;mso-width-percent:0;mso-height-percent:0;mso-width-relative:margin;mso-height-relative:margin;v-text-anchor:middle" o:gfxdata="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" fillcolor="#4472c4 [3204]" strokecolor="#09101d [484]" strokeweight="1pt"/>
+              <v:rect w14:anchorId="5D35CE83" id="_x0000_s1030" style="position:absolute;margin-left:90.75pt;margin-top:-2.25pt;width:21.75pt;height:18.75pt;z-index:251674624;visibility:visible;mso-wrap-style:square;mso-width-percent:0;mso-height-percent:0;mso-wrap-distance-left:9pt;mso-wrap-distance-top:0;mso-wrap-distance-right:9pt;mso-wrap-distance-bottom:0;mso-position-horizontal:absolute;mso-position-horizontal-relative:text;mso-position-vertical:absolute;mso-position-vertical-relative:text;mso-width-percent:0;mso-height-percent:0;mso-width-relative:margin;mso-height-relative:margin;v-text-anchor:middle" o:gfxdata="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" fillcolor="#4472c4 [3204]" strokecolor="#09101d [484]" strokeweight="1pt">
+                <v:textbox>
+                  <w:txbxContent>
+                    <w:p>
+                      <w:pPr>
+                        <w:jc w:val="center"/>
+                        <w:rPr>
+                          <w:lang w:val="en-US"/>
+                        </w:rPr>
+                      </w:pPr>
+                      <w:r>
+                        <w:rPr>
+                          <w:lang w:val="en-US"/>
+                        </w:rPr>
+                        <w:t>5</w:t>
+                      </w:r>
+                    </w:p>
+                  </w:txbxContent>
+                </v:textbox>
+              </v:rect>
             </w:pict>
           </mc:Fallback>
         </mc:AlternateContent>
@@ -3364,7 +3459,7 @@
         <mc:AlternateContent>
           <mc:Choice Requires="wps">
             <w:drawing>
-              <wp:anchor distT="0" distB="0" distL="114300" distR="114300" simplePos="0" relativeHeight="251673600" behindDoc="0" locked="0" layoutInCell="1" allowOverlap="1" wp14:anchorId="4CFE1C87" wp14:editId="4B9936FE">
+              <wp:anchor distT="0" distB="0" distL="114300" distR="114300" simplePos="0" relativeHeight="251673600" behindDoc="0" locked="0" layoutInCell="1" allowOverlap="1" wp14:anchorId="659A16F0" wp14:editId="636EDC36">
                 <wp:simplePos x="0" y="0"/>
                 <wp:positionH relativeFrom="column">
                   <wp:posOffset>38100</wp:posOffset>
@@ -3544,55 +3639,7 @@
           <w:sz w:val="24"/>
           <w:szCs w:val="24"/>
         </w:rPr>
-        <w:t xml:space="preserve"> The purpose of this High-Level Design (HLD) Document is to add the necessary detail to the current project description to represent a suitable model for coding. This document is also intended to help detect contradictions before coding and can be used as a reference manual for how the modules interact at a high level. The HLD will: • Present all of the design aspects and define them in detail • Describe the user interface being implemented • Describe the hardware and software interfaces • Describe the performance requirements • Include design features and the architecture of the project • List and describe the non-functional attributes </w:t>
-      </w:r>
-      <w:proofErr w:type="gramStart"/>
-      <w:r>
-        <w:rPr>
-          <w:sz w:val="24"/>
-          <w:szCs w:val="24"/>
-        </w:rPr>
-        <w:t>like:</w:t>
-      </w:r>
-      <w:proofErr w:type="gramEnd"/>
-      <w:r>
-        <w:rPr>
-          <w:sz w:val="24"/>
-          <w:szCs w:val="24"/>
-        </w:rPr>
-        <w:t xml:space="preserve"> o Security o Reliability </w:t>
-      </w:r>
-      <w:proofErr w:type="spellStart"/>
-      <w:r>
-        <w:rPr>
-          <w:sz w:val="24"/>
-          <w:szCs w:val="24"/>
-        </w:rPr>
-        <w:t>o</w:t>
-      </w:r>
-      <w:proofErr w:type="spellEnd"/>
-      <w:r>
-        <w:rPr>
-          <w:sz w:val="24"/>
-          <w:szCs w:val="24"/>
-        </w:rPr>
-        <w:t xml:space="preserve"> Maintainability o Portability o Reusability o Application compatibility o Resource utilization </w:t>
-      </w:r>
-      <w:proofErr w:type="spellStart"/>
-      <w:r>
-        <w:rPr>
-          <w:sz w:val="24"/>
-          <w:szCs w:val="24"/>
-        </w:rPr>
-        <w:t>o</w:t>
-      </w:r>
-      <w:proofErr w:type="spellEnd"/>
-      <w:r>
-        <w:rPr>
-          <w:sz w:val="24"/>
-          <w:szCs w:val="24"/>
-        </w:rPr>
-        <w:t xml:space="preserve"> Serviceability </w:t>
+        <w:t xml:space="preserve"> The purpose of this High-Level Design (HLD) Document is to add the necessary detail to the current project description to represent a suitable model for coding. This document is also intended to help detect contradictions before coding and can be used as a reference manual for how the modules interact at a high level. The HLD will: • Present all of the design aspects and define them in detail • Describe the user interface being implemented • Describe the hardware and software interfaces • Describe the performance requirements • Include design features and the architecture of the project • List and describe the non-functional attributes like: o Security o Reliability o Maintainability o Portability o Reusability o Application compatibility o Resource utilization o Serviceability </w:t>
       </w:r>
     </w:p>
     <w:p>
@@ -3646,23 +3693,7 @@
           <w:sz w:val="24"/>
           <w:szCs w:val="24"/>
         </w:rPr>
-        <w:t xml:space="preserve"> The HLD documentation presents the structure of the system, such as the database architecture, application architecture (layers), application flow (Navigation), and technology architecture. The HLD uses non-technical to </w:t>
-      </w:r>
-      <w:proofErr w:type="gramStart"/>
-      <w:r>
-        <w:rPr>
-          <w:sz w:val="24"/>
-          <w:szCs w:val="24"/>
-        </w:rPr>
-        <w:t>mildly-technical</w:t>
-      </w:r>
-      <w:proofErr w:type="gramEnd"/>
-      <w:r>
-        <w:rPr>
-          <w:sz w:val="24"/>
-          <w:szCs w:val="24"/>
-        </w:rPr>
-        <w:t xml:space="preserve"> terms which should be understandable to the administrators of the system</w:t>
+        <w:t xml:space="preserve"> The HLD documentation presents the structure of the system, such as the database architecture, application architecture (layers), application flow (Navigation), and technology architecture. The HLD uses non-technical to mildly-technical terms which should be understandable to the administrators of the system</w:t>
       </w:r>
       <w:r>
         <w:t>.</w:t>
@@ -3690,7 +3721,7 @@
         </w:rPr>
         <w:lastRenderedPageBreak/>
         <w:drawing>
-          <wp:anchor distT="0" distB="0" distL="114300" distR="114300" simplePos="0" relativeHeight="251679744" behindDoc="0" locked="0" layoutInCell="1" allowOverlap="1" wp14:anchorId="6B0CDEE3" wp14:editId="67CFA26C">
+          <wp:anchor distT="0" distB="0" distL="114300" distR="114300" simplePos="0" relativeHeight="251679744" behindDoc="0" locked="0" layoutInCell="1" allowOverlap="1" wp14:anchorId="2F02FA74" wp14:editId="204F1121">
             <wp:simplePos x="0" y="0"/>
             <wp:positionH relativeFrom="column">
               <wp:posOffset>5934075</wp:posOffset>
@@ -3752,7 +3783,7 @@
         <mc:AlternateContent>
           <mc:Choice Requires="wps">
             <w:drawing>
-              <wp:anchor distT="0" distB="0" distL="114300" distR="114300" simplePos="0" relativeHeight="251678720" behindDoc="0" locked="0" layoutInCell="1" allowOverlap="1" wp14:anchorId="23970219" wp14:editId="73382C08">
+              <wp:anchor distT="0" distB="0" distL="114300" distR="114300" simplePos="0" relativeHeight="251678720" behindDoc="0" locked="0" layoutInCell="1" allowOverlap="1" wp14:anchorId="1450E26D" wp14:editId="29779C0C">
                 <wp:simplePos x="0" y="0"/>
                 <wp:positionH relativeFrom="column">
                   <wp:posOffset>1152525</wp:posOffset>
@@ -3794,6 +3825,24 @@
                           <a:schemeClr val="lt1"/>
                         </a:fontRef>
                       </wps:style>
+                      <wps:txbx>
+                        <w:txbxContent>
+                          <w:p>
+                            <w:pPr>
+                              <w:jc w:val="center"/>
+                              <w:rPr>
+                                <w:lang w:val="en-US"/>
+                              </w:rPr>
+                            </w:pPr>
+                            <w:r>
+                              <w:rPr>
+                                <w:lang w:val="en-US"/>
+                              </w:rPr>
+                              <w:t>6</w:t>
+                            </w:r>
+                          </w:p>
+                        </w:txbxContent>
+                      </wps:txbx>
                       <wps:bodyPr rot="0" spcFirstLastPara="0" vertOverflow="overflow" horzOverflow="overflow" vert="horz" wrap="square" lIns="91440" tIns="45720" rIns="91440" bIns="45720" numCol="1" spcCol="0" rtlCol="0" fromWordArt="0" anchor="ctr" anchorCtr="0" forceAA="0" compatLnSpc="1">
                         <a:prstTxWarp prst="textNoShape">
                           <a:avLst/>
@@ -3814,7 +3863,26 @@
           </mc:Choice>
           <mc:Fallback>
             <w:pict>
-              <v:rect w14:anchorId="7255192E" id="Rectangle 2" o:spid="_x0000_s1026" style="position:absolute;margin-left:90.75pt;margin-top:-2.25pt;width:21.75pt;height:18.75pt;z-index:251678720;visibility:visible;mso-wrap-style:square;mso-width-percent:0;mso-height-percent:0;mso-wrap-distance-left:9pt;mso-wrap-distance-top:0;mso-wrap-distance-right:9pt;mso-wrap-distance-bottom:0;mso-position-horizontal:absolute;mso-position-horizontal-relative:text;mso-position-vertical:absolute;mso-position-vertical-relative:text;mso-width-percent:0;mso-height-percent:0;mso-width-relative:margin;mso-height-relative:margin;v-text-anchor:middle" o:gfxdata="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" fillcolor="#4472c4 [3204]" strokecolor="#09101d [484]" strokeweight="1pt"/>
+              <v:rect w14:anchorId="1450E26D" id="_x0000_s1031" style="position:absolute;margin-left:90.75pt;margin-top:-2.25pt;width:21.75pt;height:18.75pt;z-index:251678720;visibility:visible;mso-wrap-style:square;mso-width-percent:0;mso-height-percent:0;mso-wrap-distance-left:9pt;mso-wrap-distance-top:0;mso-wrap-distance-right:9pt;mso-wrap-distance-bottom:0;mso-position-horizontal:absolute;mso-position-horizontal-relative:text;mso-position-vertical:absolute;mso-position-vertical-relative:text;mso-width-percent:0;mso-height-percent:0;mso-width-relative:margin;mso-height-relative:margin;v-text-anchor:middle" o:gfxdata="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" fillcolor="#4472c4 [3204]" strokecolor="#09101d [484]" strokeweight="1pt">
+                <v:textbox>
+                  <w:txbxContent>
+                    <w:p>
+                      <w:pPr>
+                        <w:jc w:val="center"/>
+                        <w:rPr>
+                          <w:lang w:val="en-US"/>
+                        </w:rPr>
+                      </w:pPr>
+                      <w:r>
+                        <w:rPr>
+                          <w:lang w:val="en-US"/>
+                        </w:rPr>
+                        <w:t>6</w:t>
+                      </w:r>
+                    </w:p>
+                  </w:txbxContent>
+                </v:textbox>
+              </v:rect>
             </w:pict>
           </mc:Fallback>
         </mc:AlternateContent>
@@ -3826,7 +3894,7 @@
         <mc:AlternateContent>
           <mc:Choice Requires="wps">
             <w:drawing>
-              <wp:anchor distT="0" distB="0" distL="114300" distR="114300" simplePos="0" relativeHeight="251677696" behindDoc="0" locked="0" layoutInCell="1" allowOverlap="1" wp14:anchorId="4CFE1C87" wp14:editId="4B9936FE">
+              <wp:anchor distT="0" distB="0" distL="114300" distR="114300" simplePos="0" relativeHeight="251677696" behindDoc="0" locked="0" layoutInCell="1" allowOverlap="1" wp14:anchorId="0F0AC206" wp14:editId="2AC20B44">
                 <wp:simplePos x="0" y="0"/>
                 <wp:positionH relativeFrom="column">
                   <wp:posOffset>38100</wp:posOffset>
@@ -4000,37 +4068,7 @@
           <w:sz w:val="24"/>
           <w:szCs w:val="24"/>
         </w:rPr>
-        <w:t xml:space="preserve">The Audubon Society Field Guide to North American Mushrooms contains descriptions of hypothetical samples corresponding to 23 species of gilled mushrooms in the Agaricus and </w:t>
-      </w:r>
-      <w:proofErr w:type="spellStart"/>
-      <w:r>
-        <w:rPr>
-          <w:sz w:val="24"/>
-          <w:szCs w:val="24"/>
-        </w:rPr>
-        <w:t>Lepiota</w:t>
-      </w:r>
-      <w:proofErr w:type="spellEnd"/>
-      <w:r>
-        <w:rPr>
-          <w:sz w:val="24"/>
-          <w:szCs w:val="24"/>
-        </w:rPr>
-        <w:t xml:space="preserve"> Family Mushroom (1981). Each species is labelled as either </w:t>
-      </w:r>
-      <w:r>
-        <w:rPr>
-          <w:sz w:val="24"/>
-          <w:szCs w:val="24"/>
-        </w:rPr>
-        <w:t>edible</w:t>
-      </w:r>
-      <w:r>
-        <w:rPr>
-          <w:sz w:val="24"/>
-          <w:szCs w:val="24"/>
-        </w:rPr>
-        <w:t xml:space="preserve">, poisonous, or maybe edible but not recommended. This last category was merged with the toxic category. The Guide asserts unequivocally that there is no simple rule for judging a mushroom's edibility, such as "leaflets three, leave it be" for Poisonous Oak and Ivy. The main goal is to predict which mushroom is poisonous &amp; which is edible. </w:t>
+        <w:t xml:space="preserve">The Audubon Society Field Guide to North American Mushrooms contains descriptions of hypothetical samples corresponding to 23 species of gilled mushrooms in the Agaricus and Lepiota Family Mushroom (1981). Each species is labelled as either edible, poisonous, or maybe edible but not recommended. This last category was merged with the toxic category. The Guide asserts unequivocally that there is no simple rule for judging a mushroom's edibility, such as "leaflets three, leave it be" for Poisonous Oak and Ivy. The main goal is to predict which mushroom is poisonous &amp; which is edible. </w:t>
       </w:r>
     </w:p>
     <w:p>
@@ -4091,23 +4129,7 @@
           <w:sz w:val="24"/>
           <w:szCs w:val="24"/>
         </w:rPr>
-        <w:t xml:space="preserve">We </w:t>
-      </w:r>
-      <w:proofErr w:type="spellStart"/>
-      <w:r>
-        <w:rPr>
-          <w:sz w:val="24"/>
-          <w:szCs w:val="24"/>
-        </w:rPr>
-        <w:t>analyzed</w:t>
-      </w:r>
-      <w:proofErr w:type="spellEnd"/>
-      <w:r>
-        <w:rPr>
-          <w:sz w:val="24"/>
-          <w:szCs w:val="24"/>
-        </w:rPr>
-        <w:t xml:space="preserve"> the given data and extracted features that are important in predicting whether a mushroom is poisonous or edible. We can consider all other available features as well. However, it will result in a slower response on the web app that we have created. Also, since some of the characteristics of mushroom are same for poisonous and edible mushrooms, we recommend that User should also take help from someone who is expert in identifying edible mushrooms.</w:t>
+        <w:t>We analyzed the given data and extracted features that are important in predicting whether a mushroom is poisonous or edible. We can consider all other available features as well. However, it will result in a slower response on the web app that we have created. Also, since some of the characteristics of mushroom are same for poisonous and edible mushrooms, we recommend that User should also take help from someone who is expert in identifying edible mushrooms.</w:t>
       </w:r>
     </w:p>
     <w:p>
@@ -4158,7 +4180,7 @@
         </w:rPr>
         <w:lastRenderedPageBreak/>
         <w:drawing>
-          <wp:anchor distT="0" distB="0" distL="114300" distR="114300" simplePos="0" relativeHeight="251683840" behindDoc="0" locked="0" layoutInCell="1" allowOverlap="1" wp14:anchorId="6B0CDEE3" wp14:editId="67CFA26C">
+          <wp:anchor distT="0" distB="0" distL="114300" distR="114300" simplePos="0" relativeHeight="251683840" behindDoc="0" locked="0" layoutInCell="1" allowOverlap="1" wp14:anchorId="7136F42F" wp14:editId="6442B006">
             <wp:simplePos x="0" y="0"/>
             <wp:positionH relativeFrom="column">
               <wp:posOffset>5934075</wp:posOffset>
@@ -4220,7 +4242,7 @@
         <mc:AlternateContent>
           <mc:Choice Requires="wps">
             <w:drawing>
-              <wp:anchor distT="0" distB="0" distL="114300" distR="114300" simplePos="0" relativeHeight="251682816" behindDoc="0" locked="0" layoutInCell="1" allowOverlap="1" wp14:anchorId="23970219" wp14:editId="73382C08">
+              <wp:anchor distT="0" distB="0" distL="114300" distR="114300" simplePos="0" relativeHeight="251682816" behindDoc="0" locked="0" layoutInCell="1" allowOverlap="1" wp14:anchorId="6D67C73E" wp14:editId="6132CA22">
                 <wp:simplePos x="0" y="0"/>
                 <wp:positionH relativeFrom="column">
                   <wp:posOffset>1152525</wp:posOffset>
@@ -4262,6 +4284,24 @@
                           <a:schemeClr val="lt1"/>
                         </a:fontRef>
                       </wps:style>
+                      <wps:txbx>
+                        <w:txbxContent>
+                          <w:p>
+                            <w:pPr>
+                              <w:jc w:val="center"/>
+                              <w:rPr>
+                                <w:lang w:val="en-US"/>
+                              </w:rPr>
+                            </w:pPr>
+                            <w:r>
+                              <w:rPr>
+                                <w:lang w:val="en-US"/>
+                              </w:rPr>
+                              <w:t>7</w:t>
+                            </w:r>
+                          </w:p>
+                        </w:txbxContent>
+                      </wps:txbx>
                       <wps:bodyPr rot="0" spcFirstLastPara="0" vertOverflow="overflow" horzOverflow="overflow" vert="horz" wrap="square" lIns="91440" tIns="45720" rIns="91440" bIns="45720" numCol="1" spcCol="0" rtlCol="0" fromWordArt="0" anchor="ctr" anchorCtr="0" forceAA="0" compatLnSpc="1">
                         <a:prstTxWarp prst="textNoShape">
                           <a:avLst/>
@@ -4282,7 +4322,26 @@
           </mc:Choice>
           <mc:Fallback>
             <w:pict>
-              <v:rect w14:anchorId="1639DA03" id="Rectangle 2" o:spid="_x0000_s1026" style="position:absolute;margin-left:90.75pt;margin-top:-2.25pt;width:21.75pt;height:18.75pt;z-index:251682816;visibility:visible;mso-wrap-style:square;mso-width-percent:0;mso-height-percent:0;mso-wrap-distance-left:9pt;mso-wrap-distance-top:0;mso-wrap-distance-right:9pt;mso-wrap-distance-bottom:0;mso-position-horizontal:absolute;mso-position-horizontal-relative:text;mso-position-vertical:absolute;mso-position-vertical-relative:text;mso-width-percent:0;mso-height-percent:0;mso-width-relative:margin;mso-height-relative:margin;v-text-anchor:middle" o:gfxdata="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" fillcolor="#4472c4 [3204]" strokecolor="#09101d [484]" strokeweight="1pt"/>
+              <v:rect w14:anchorId="6D67C73E" id="_x0000_s1032" style="position:absolute;margin-left:90.75pt;margin-top:-2.25pt;width:21.75pt;height:18.75pt;z-index:251682816;visibility:visible;mso-wrap-style:square;mso-width-percent:0;mso-height-percent:0;mso-wrap-distance-left:9pt;mso-wrap-distance-top:0;mso-wrap-distance-right:9pt;mso-wrap-distance-bottom:0;mso-position-horizontal:absolute;mso-position-horizontal-relative:text;mso-position-vertical:absolute;mso-position-vertical-relative:text;mso-width-percent:0;mso-height-percent:0;mso-width-relative:margin;mso-height-relative:margin;v-text-anchor:middle" o:gfxdata="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" fillcolor="#4472c4 [3204]" strokecolor="#09101d [484]" strokeweight="1pt">
+                <v:textbox>
+                  <w:txbxContent>
+                    <w:p>
+                      <w:pPr>
+                        <w:jc w:val="center"/>
+                        <w:rPr>
+                          <w:lang w:val="en-US"/>
+                        </w:rPr>
+                      </w:pPr>
+                      <w:r>
+                        <w:rPr>
+                          <w:lang w:val="en-US"/>
+                        </w:rPr>
+                        <w:t>7</w:t>
+                      </w:r>
+                    </w:p>
+                  </w:txbxContent>
+                </v:textbox>
+              </v:rect>
             </w:pict>
           </mc:Fallback>
         </mc:AlternateContent>
@@ -4294,7 +4353,7 @@
         <mc:AlternateContent>
           <mc:Choice Requires="wps">
             <w:drawing>
-              <wp:anchor distT="0" distB="0" distL="114300" distR="114300" simplePos="0" relativeHeight="251681792" behindDoc="0" locked="0" layoutInCell="1" allowOverlap="1" wp14:anchorId="4CFE1C87" wp14:editId="4B9936FE">
+              <wp:anchor distT="0" distB="0" distL="114300" distR="114300" simplePos="0" relativeHeight="251681792" behindDoc="0" locked="0" layoutInCell="1" allowOverlap="1" wp14:anchorId="3F30ABE8" wp14:editId="493FB28E">
                 <wp:simplePos x="0" y="0"/>
                 <wp:positionH relativeFrom="column">
                   <wp:posOffset>38100</wp:posOffset>
@@ -4412,23 +4471,7 @@
           <w:sz w:val="24"/>
           <w:szCs w:val="24"/>
         </w:rPr>
-        <w:t xml:space="preserve">A public dataset from Kaggle is used for our analysis purpose. This dataset was originally donated to the UCI Machine Learning repository. This dataset includes descriptions of hypothetical samples corresponding to 23 species of gilled mushrooms in the Agaricus and </w:t>
-      </w:r>
-      <w:proofErr w:type="spellStart"/>
-      <w:r>
-        <w:rPr>
-          <w:sz w:val="24"/>
-          <w:szCs w:val="24"/>
-        </w:rPr>
-        <w:t>Lepiota</w:t>
-      </w:r>
-      <w:proofErr w:type="spellEnd"/>
-      <w:r>
-        <w:rPr>
-          <w:sz w:val="24"/>
-          <w:szCs w:val="24"/>
-        </w:rPr>
-        <w:t xml:space="preserve"> Family Mushroom. Dataset URL: </w:t>
+        <w:t xml:space="preserve">A public dataset from Kaggle is used for our analysis purpose. This dataset was originally donated to the UCI Machine Learning repository. This dataset includes descriptions of hypothetical samples corresponding to 23 species of gilled mushrooms in the Agaricus and Lepiota Family Mushroom. Dataset URL: </w:t>
       </w:r>
       <w:hyperlink r:id="rId7" w:history="1">
         <w:r>
@@ -4483,7 +4526,7 @@
         <mc:AlternateContent>
           <mc:Choice Requires="wpg">
             <w:drawing>
-              <wp:anchor distT="0" distB="0" distL="114300" distR="114300" simplePos="0" relativeHeight="251714560" behindDoc="0" locked="0" layoutInCell="1" allowOverlap="1">
+              <wp:anchor distT="0" distB="0" distL="114300" distR="114300" simplePos="0" relativeHeight="251714560" behindDoc="0" locked="0" layoutInCell="1" allowOverlap="1" wp14:anchorId="2BB1D22C" wp14:editId="5FD89AA1">
                 <wp:simplePos x="0" y="0"/>
                 <wp:positionH relativeFrom="column">
                   <wp:posOffset>123825</wp:posOffset>
@@ -4863,65 +4906,29 @@
           <w:sz w:val="24"/>
           <w:szCs w:val="24"/>
         </w:rPr>
-        <w:t xml:space="preserve">, </w:t>
-      </w:r>
-      <w:proofErr w:type="spellStart"/>
+        <w:t xml:space="preserve">, Numpy, Pandas, seaborn, matplotlib, </w:t>
+      </w:r>
       <w:r>
         <w:rPr>
           <w:sz w:val="24"/>
           <w:szCs w:val="24"/>
         </w:rPr>
-        <w:t>Numpy</w:t>
-      </w:r>
-      <w:proofErr w:type="spellEnd"/>
+        <w:t xml:space="preserve">plotly , </w:t>
+      </w:r>
       <w:r>
         <w:rPr>
           <w:sz w:val="24"/>
           <w:szCs w:val="24"/>
         </w:rPr>
-        <w:t xml:space="preserve">, Pandas, seaborn, matplotlib, </w:t>
-      </w:r>
-      <w:proofErr w:type="spellStart"/>
-      <w:proofErr w:type="gramStart"/>
+        <w:t xml:space="preserve">scikit learn for data preprocessing, data visualization and model building, HTML, CSS, Flask, </w:t>
+      </w:r>
       <w:r>
         <w:rPr>
           <w:sz w:val="24"/>
           <w:szCs w:val="24"/>
         </w:rPr>
-        <w:t>plotly</w:t>
-      </w:r>
-      <w:proofErr w:type="spellEnd"/>
-      <w:r>
-        <w:rPr>
-          <w:sz w:val="24"/>
-          <w:szCs w:val="24"/>
-        </w:rPr>
-        <w:t xml:space="preserve"> ,</w:t>
-      </w:r>
-      <w:proofErr w:type="gramEnd"/>
-      <w:r>
-        <w:rPr>
-          <w:sz w:val="24"/>
-          <w:szCs w:val="24"/>
-        </w:rPr>
-        <w:t xml:space="preserve"> </w:t>
-      </w:r>
-      <w:r>
-        <w:rPr>
-          <w:sz w:val="24"/>
-          <w:szCs w:val="24"/>
-        </w:rPr>
-        <w:t xml:space="preserve">scikit learn for data preprocessing, data visualization and model building, HTML, CSS, Flask, </w:t>
-      </w:r>
-      <w:proofErr w:type="spellStart"/>
-      <w:r>
-        <w:rPr>
-          <w:sz w:val="24"/>
-          <w:szCs w:val="24"/>
-        </w:rPr>
         <w:t>PythonAnyware</w:t>
       </w:r>
-      <w:proofErr w:type="spellEnd"/>
       <w:r>
         <w:rPr>
           <w:sz w:val="24"/>
@@ -4974,29 +4981,13 @@
           <w:sz w:val="24"/>
           <w:szCs w:val="24"/>
         </w:rPr>
-        <w:t xml:space="preserve">The Mushroom Classification prediction answer should be user friendly, as automatic as attainable </w:t>
-      </w:r>
-      <w:proofErr w:type="gramStart"/>
+        <w:t>The Mushroom Classification prediction answer should be user friendly, as automatic as attainable and also the user should not be needed to understand any of the operations.</w:t>
+      </w:r>
       <w:r>
         <w:rPr>
           <w:sz w:val="24"/>
           <w:szCs w:val="24"/>
         </w:rPr>
-        <w:t>and also</w:t>
-      </w:r>
-      <w:proofErr w:type="gramEnd"/>
-      <w:r>
-        <w:rPr>
-          <w:sz w:val="24"/>
-          <w:szCs w:val="24"/>
-        </w:rPr>
-        <w:t xml:space="preserve"> the user should not be needed to understand any of the operations.</w:t>
-      </w:r>
-      <w:r>
-        <w:rPr>
-          <w:sz w:val="24"/>
-          <w:szCs w:val="24"/>
-        </w:rPr>
         <w:br w:type="page"/>
       </w:r>
     </w:p>
@@ -5007,7 +4998,7 @@
         </w:rPr>
         <w:lastRenderedPageBreak/>
         <w:drawing>
-          <wp:anchor distT="0" distB="0" distL="114300" distR="114300" simplePos="0" relativeHeight="251687936" behindDoc="0" locked="0" layoutInCell="1" allowOverlap="1" wp14:anchorId="6B0CDEE3" wp14:editId="67CFA26C">
+          <wp:anchor distT="0" distB="0" distL="114300" distR="114300" simplePos="0" relativeHeight="251687936" behindDoc="0" locked="0" layoutInCell="1" allowOverlap="1" wp14:anchorId="13B0F89E" wp14:editId="073E8EFB">
             <wp:simplePos x="0" y="0"/>
             <wp:positionH relativeFrom="column">
               <wp:posOffset>5934075</wp:posOffset>
@@ -5069,7 +5060,7 @@
         <mc:AlternateContent>
           <mc:Choice Requires="wps">
             <w:drawing>
-              <wp:anchor distT="0" distB="0" distL="114300" distR="114300" simplePos="0" relativeHeight="251686912" behindDoc="0" locked="0" layoutInCell="1" allowOverlap="1" wp14:anchorId="23970219" wp14:editId="73382C08">
+              <wp:anchor distT="0" distB="0" distL="114300" distR="114300" simplePos="0" relativeHeight="251686912" behindDoc="0" locked="0" layoutInCell="1" allowOverlap="1" wp14:anchorId="05FFF4E6" wp14:editId="246DCC48">
                 <wp:simplePos x="0" y="0"/>
                 <wp:positionH relativeFrom="column">
                   <wp:posOffset>1152525</wp:posOffset>
@@ -5111,6 +5102,24 @@
                           <a:schemeClr val="lt1"/>
                         </a:fontRef>
                       </wps:style>
+                      <wps:txbx>
+                        <w:txbxContent>
+                          <w:p>
+                            <w:pPr>
+                              <w:jc w:val="center"/>
+                              <w:rPr>
+                                <w:lang w:val="en-US"/>
+                              </w:rPr>
+                            </w:pPr>
+                            <w:r>
+                              <w:rPr>
+                                <w:lang w:val="en-US"/>
+                              </w:rPr>
+                              <w:t>8</w:t>
+                            </w:r>
+                          </w:p>
+                        </w:txbxContent>
+                      </wps:txbx>
                       <wps:bodyPr rot="0" spcFirstLastPara="0" vertOverflow="overflow" horzOverflow="overflow" vert="horz" wrap="square" lIns="91440" tIns="45720" rIns="91440" bIns="45720" numCol="1" spcCol="0" rtlCol="0" fromWordArt="0" anchor="ctr" anchorCtr="0" forceAA="0" compatLnSpc="1">
                         <a:prstTxWarp prst="textNoShape">
                           <a:avLst/>
@@ -5131,7 +5140,26 @@
           </mc:Choice>
           <mc:Fallback>
             <w:pict>
-              <v:rect w14:anchorId="50231A73" id="Rectangle 2" o:spid="_x0000_s1026" style="position:absolute;margin-left:90.75pt;margin-top:-2.25pt;width:21.75pt;height:18.75pt;z-index:251686912;visibility:visible;mso-wrap-style:square;mso-width-percent:0;mso-height-percent:0;mso-wrap-distance-left:9pt;mso-wrap-distance-top:0;mso-wrap-distance-right:9pt;mso-wrap-distance-bottom:0;mso-position-horizontal:absolute;mso-position-horizontal-relative:text;mso-position-vertical:absolute;mso-position-vertical-relative:text;mso-width-percent:0;mso-height-percent:0;mso-width-relative:margin;mso-height-relative:margin;v-text-anchor:middle" o:gfxdata="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" fillcolor="#4472c4 [3204]" strokecolor="#09101d [484]" strokeweight="1pt"/>
+              <v:rect w14:anchorId="05FFF4E6" id="_x0000_s1033" style="position:absolute;margin-left:90.75pt;margin-top:-2.25pt;width:21.75pt;height:18.75pt;z-index:251686912;visibility:visible;mso-wrap-style:square;mso-width-percent:0;mso-height-percent:0;mso-wrap-distance-left:9pt;mso-wrap-distance-top:0;mso-wrap-distance-right:9pt;mso-wrap-distance-bottom:0;mso-position-horizontal:absolute;mso-position-horizontal-relative:text;mso-position-vertical:absolute;mso-position-vertical-relative:text;mso-width-percent:0;mso-height-percent:0;mso-width-relative:margin;mso-height-relative:margin;v-text-anchor:middle" o:gfxdata="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" fillcolor="#4472c4 [3204]" strokecolor="#09101d [484]" strokeweight="1pt">
+                <v:textbox>
+                  <w:txbxContent>
+                    <w:p>
+                      <w:pPr>
+                        <w:jc w:val="center"/>
+                        <w:rPr>
+                          <w:lang w:val="en-US"/>
+                        </w:rPr>
+                      </w:pPr>
+                      <w:r>
+                        <w:rPr>
+                          <w:lang w:val="en-US"/>
+                        </w:rPr>
+                        <w:t>8</w:t>
+                      </w:r>
+                    </w:p>
+                  </w:txbxContent>
+                </v:textbox>
+              </v:rect>
             </w:pict>
           </mc:Fallback>
         </mc:AlternateContent>
@@ -5143,7 +5171,7 @@
         <mc:AlternateContent>
           <mc:Choice Requires="wps">
             <w:drawing>
-              <wp:anchor distT="0" distB="0" distL="114300" distR="114300" simplePos="0" relativeHeight="251685888" behindDoc="0" locked="0" layoutInCell="1" allowOverlap="1" wp14:anchorId="4CFE1C87" wp14:editId="4B9936FE">
+              <wp:anchor distT="0" distB="0" distL="114300" distR="114300" simplePos="0" relativeHeight="251685888" behindDoc="0" locked="0" layoutInCell="1" allowOverlap="1" wp14:anchorId="366503CB" wp14:editId="5C4F4B6D">
                 <wp:simplePos x="0" y="0"/>
                 <wp:positionH relativeFrom="column">
                   <wp:posOffset>38100</wp:posOffset>
@@ -5299,7 +5327,7 @@
         <mc:AlternateContent>
           <mc:Choice Requires="wpg">
             <w:drawing>
-              <wp:anchor distT="0" distB="0" distL="114300" distR="114300" simplePos="0" relativeHeight="251746304" behindDoc="0" locked="0" layoutInCell="1" allowOverlap="1">
+              <wp:anchor distT="0" distB="0" distL="114300" distR="114300" simplePos="0" relativeHeight="251746304" behindDoc="0" locked="0" layoutInCell="1" allowOverlap="1" wp14:anchorId="690D75C7" wp14:editId="446C43AF">
                 <wp:simplePos x="0" y="0"/>
                 <wp:positionH relativeFrom="column">
                   <wp:posOffset>104775</wp:posOffset>
@@ -6117,8 +6145,8 @@
           </mc:Choice>
           <mc:Fallback>
             <w:pict>
-              <v:group id="Group 18" o:spid="_x0000_s1026" style="position:absolute;margin-left:8.25pt;margin-top:7.2pt;width:492pt;height:257.25pt;z-index:251746304" coordsize="62484,32670" o:gfxdata="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">
-                <v:rect id="_x0000_s1027" style="position:absolute;top:95;width:11239;height:8287;visibility:visible;mso-wrap-style:square;v-text-anchor:middle" o:gfxdata="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" fillcolor="#4472c4 [3204]" strokecolor="#09101d [484]" strokeweight="1pt">
+              <v:group w14:anchorId="690D75C7" id="Group 18" o:spid="_x0000_s1034" style="position:absolute;margin-left:8.25pt;margin-top:7.2pt;width:492pt;height:257.25pt;z-index:251746304" coordsize="62484,32670" o:gfxdata="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">
+                <v:rect id="_x0000_s1035" style="position:absolute;top:95;width:11239;height:8287;visibility:visible;mso-wrap-style:square;v-text-anchor:middle" o:gfxdata="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" fillcolor="#4472c4 [3204]" strokecolor="#09101d [484]" strokeweight="1pt">
                   <v:textbox>
                     <w:txbxContent>
                       <w:p>
@@ -6132,7 +6160,7 @@
                     </w:txbxContent>
                   </v:textbox>
                 </v:rect>
-                <v:rect id="_x0000_s1028" style="position:absolute;left:16954;width:11240;height:8286;visibility:visible;mso-wrap-style:square;v-text-anchor:middle" o:gfxdata="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" fillcolor="#4472c4 [3204]" strokecolor="#09101d [484]" strokeweight="1pt">
+                <v:rect id="_x0000_s1036" style="position:absolute;left:16954;width:11240;height:8286;visibility:visible;mso-wrap-style:square;v-text-anchor:middle" o:gfxdata="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" fillcolor="#4472c4 [3204]" strokecolor="#09101d [484]" strokeweight="1pt">
                   <v:textbox>
                     <w:txbxContent>
                       <w:p>
@@ -6146,7 +6174,7 @@
                     </w:txbxContent>
                   </v:textbox>
                 </v:rect>
-                <v:rect id="_x0000_s1029" style="position:absolute;left:34575;width:11240;height:8286;visibility:visible;mso-wrap-style:square;v-text-anchor:middle" o:gfxdata="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" fillcolor="#4472c4 [3204]" strokecolor="#09101d [484]" strokeweight="1pt">
+                <v:rect id="_x0000_s1037" style="position:absolute;left:34575;width:11240;height:8286;visibility:visible;mso-wrap-style:square;v-text-anchor:middle" o:gfxdata="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" fillcolor="#4472c4 [3204]" strokecolor="#09101d [484]" strokeweight="1pt">
                   <v:textbox>
                     <w:txbxContent>
                       <w:p>
@@ -6160,7 +6188,7 @@
                     </w:txbxContent>
                   </v:textbox>
                 </v:rect>
-                <v:rect id="_x0000_s1030" style="position:absolute;left:51244;top:95;width:11240;height:8287;visibility:visible;mso-wrap-style:square;v-text-anchor:middle" o:gfxdata="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" fillcolor="#4472c4 [3204]" strokecolor="#09101d [484]" strokeweight="1pt">
+                <v:rect id="_x0000_s1038" style="position:absolute;left:51244;top:95;width:11240;height:8287;visibility:visible;mso-wrap-style:square;v-text-anchor:middle" o:gfxdata="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" fillcolor="#4472c4 [3204]" strokecolor="#09101d [484]" strokeweight="1pt">
                   <v:textbox>
                     <w:txbxContent>
                       <w:p>
@@ -6174,7 +6202,7 @@
                     </w:txbxContent>
                   </v:textbox>
                 </v:rect>
-                <v:rect id="_x0000_s1031" style="position:absolute;top:12477;width:11239;height:8287;visibility:visible;mso-wrap-style:square;v-text-anchor:middle" o:gfxdata="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" fillcolor="#4472c4 [3204]" strokecolor="#09101d [484]" strokeweight="1pt">
+                <v:rect id="_x0000_s1039" style="position:absolute;top:12477;width:11239;height:8287;visibility:visible;mso-wrap-style:square;v-text-anchor:middle" o:gfxdata="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" fillcolor="#4472c4 [3204]" strokecolor="#09101d [484]" strokeweight="1pt">
                   <v:textbox>
                     <w:txbxContent>
                       <w:p>
@@ -6188,7 +6216,7 @@
                     </w:txbxContent>
                   </v:textbox>
                 </v:rect>
-                <v:rect id="_x0000_s1032" style="position:absolute;left:16954;top:12382;width:11240;height:8287;visibility:visible;mso-wrap-style:square;v-text-anchor:middle" o:gfxdata="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" fillcolor="#4472c4 [3204]" strokecolor="#09101d [484]" strokeweight="1pt">
+                <v:rect id="_x0000_s1040" style="position:absolute;left:16954;top:12382;width:11240;height:8287;visibility:visible;mso-wrap-style:square;v-text-anchor:middle" o:gfxdata="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" fillcolor="#4472c4 [3204]" strokecolor="#09101d [484]" strokeweight="1pt">
                   <v:textbox>
                     <w:txbxContent>
                       <w:p>
@@ -6202,7 +6230,7 @@
                     </w:txbxContent>
                   </v:textbox>
                 </v:rect>
-                <v:rect id="_x0000_s1033" style="position:absolute;left:34575;top:12382;width:11232;height:8280;visibility:visible;mso-wrap-style:square;v-text-anchor:middle" o:gfxdata="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" fillcolor="#4472c4 [3204]" strokecolor="#09101d [484]" strokeweight="1pt">
+                <v:rect id="_x0000_s1041" style="position:absolute;left:34575;top:12382;width:11232;height:8280;visibility:visible;mso-wrap-style:square;v-text-anchor:middle" o:gfxdata="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" fillcolor="#4472c4 [3204]" strokecolor="#09101d [484]" strokeweight="1pt">
                   <v:textbox>
                     <w:txbxContent>
                       <w:p>
@@ -6216,7 +6244,7 @@
                     </w:txbxContent>
                   </v:textbox>
                 </v:rect>
-                <v:rect id="_x0000_s1034" style="position:absolute;left:51244;top:12477;width:11240;height:8287;visibility:visible;mso-wrap-style:square;v-text-anchor:middle" o:gfxdata="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" fillcolor="#4472c4 [3204]" strokecolor="#09101d [484]" strokeweight="1pt">
+                <v:rect id="_x0000_s1042" style="position:absolute;left:51244;top:12477;width:11240;height:8287;visibility:visible;mso-wrap-style:square;v-text-anchor:middle" o:gfxdata="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" fillcolor="#4472c4 [3204]" strokecolor="#09101d [484]" strokeweight="1pt">
                   <v:textbox>
                     <w:txbxContent>
                       <w:p>
@@ -6230,7 +6258,7 @@
                     </w:txbxContent>
                   </v:textbox>
                 </v:rect>
-                <v:rect id="_x0000_s1035" style="position:absolute;left:285;top:24384;width:10668;height:8286;visibility:visible;mso-wrap-style:square;v-text-anchor:middle" o:gfxdata="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" fillcolor="#4472c4 [3204]" strokecolor="#09101d [484]" strokeweight="1pt">
+                <v:rect id="_x0000_s1043" style="position:absolute;left:285;top:24384;width:10668;height:8286;visibility:visible;mso-wrap-style:square;v-text-anchor:middle" o:gfxdata="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" fillcolor="#4472c4 [3204]" strokecolor="#09101d [484]" strokeweight="1pt">
                   <v:textbox>
                     <w:txbxContent>
                       <w:p>
@@ -6244,7 +6272,7 @@
                     </w:txbxContent>
                   </v:textbox>
                 </v:rect>
-                <v:rect id="_x0000_s1036" style="position:absolute;left:17240;top:24098;width:10954;height:8477;visibility:visible;mso-wrap-style:square;v-text-anchor:middle" o:gfxdata="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" fillcolor="#4472c4 [3204]" strokecolor="#09101d [484]" strokeweight="1pt">
+                <v:rect id="_x0000_s1044" style="position:absolute;left:17240;top:24098;width:10954;height:8477;visibility:visible;mso-wrap-style:square;v-text-anchor:middle" o:gfxdata="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" fillcolor="#4472c4 [3204]" strokecolor="#09101d [484]" strokeweight="1pt">
                   <v:textbox>
                     <w:txbxContent>
                       <w:p>
@@ -6274,9 +6302,9 @@
                     <v:h position="#0,#1" xrange="0,21600" yrange="0,10800"/>
                   </v:handles>
                 </v:shapetype>
-                <v:shape id="Arrow: Right 15" o:spid="_x0000_s1037" type="#_x0000_t13" style="position:absolute;left:12954;top:3143;width:2571;height:1714;visibility:visible;mso-wrap-style:square;v-text-anchor:middle" o:gfxdata="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" adj="14400" fillcolor="#4472c4 [3204]" strokecolor="#09101d [484]" strokeweight="1pt"/>
-                <v:shape id="Arrow: Right 15" o:spid="_x0000_s1038" type="#_x0000_t13" style="position:absolute;left:30194;top:3524;width:2572;height:1714;visibility:visible;mso-wrap-style:square;v-text-anchor:middle" o:gfxdata="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" adj="14400" fillcolor="#4472c4 [3204]" strokecolor="#09101d [484]" strokeweight="1pt"/>
-                <v:shape id="Arrow: Right 15" o:spid="_x0000_s1039" type="#_x0000_t13" style="position:absolute;left:46958;top:3333;width:2572;height:1715;visibility:visible;mso-wrap-style:square;v-text-anchor:middle" o:gfxdata="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" adj="14400" fillcolor="#4472c4 [3204]" strokecolor="#09101d [484]" strokeweight="1pt"/>
+                <v:shape id="Arrow: Right 15" o:spid="_x0000_s1045" type="#_x0000_t13" style="position:absolute;left:12954;top:3143;width:2571;height:1714;visibility:visible;mso-wrap-style:square;v-text-anchor:middle" o:gfxdata="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" adj="14400" fillcolor="#4472c4 [3204]" strokecolor="#09101d [484]" strokeweight="1pt"/>
+                <v:shape id="Arrow: Right 15" o:spid="_x0000_s1046" type="#_x0000_t13" style="position:absolute;left:30194;top:3524;width:2572;height:1714;visibility:visible;mso-wrap-style:square;v-text-anchor:middle" o:gfxdata="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" adj="14400" fillcolor="#4472c4 [3204]" strokecolor="#09101d [484]" strokeweight="1pt"/>
+                <v:shape id="Arrow: Right 15" o:spid="_x0000_s1047" type="#_x0000_t13" style="position:absolute;left:46958;top:3333;width:2572;height:1715;visibility:visible;mso-wrap-style:square;v-text-anchor:middle" o:gfxdata="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" adj="14400" fillcolor="#4472c4 [3204]" strokecolor="#09101d [484]" strokeweight="1pt"/>
                 <v:shapetype id="_x0000_t67" coordsize="21600,21600" o:spt="67" adj="16200,5400" path="m0@0l@1@0@1,0@2,0@2@0,21600@0,10800,21600xe">
                   <v:stroke joinstyle="miter"/>
                   <v:formulas>
@@ -6293,7 +6321,7 @@
                     <v:h position="#1,#0" xrange="0,10800" yrange="0,21600"/>
                   </v:handles>
                 </v:shapetype>
-                <v:shape id="Arrow: Down 16" o:spid="_x0000_s1040" type="#_x0000_t67" style="position:absolute;left:55816;top:9620;width:1524;height:2095;visibility:visible;mso-wrap-style:square;v-text-anchor:middle" o:gfxdata="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" adj="13745" fillcolor="#4472c4 [3204]" strokecolor="#09101d [484]" strokeweight="1pt"/>
+                <v:shape id="Arrow: Down 16" o:spid="_x0000_s1048" type="#_x0000_t67" style="position:absolute;left:55816;top:9620;width:1524;height:2095;visibility:visible;mso-wrap-style:square;v-text-anchor:middle" o:gfxdata="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" adj="13745" fillcolor="#4472c4 [3204]" strokecolor="#09101d [484]" strokeweight="1pt"/>
                 <v:shapetype id="_x0000_t66" coordsize="21600,21600" o:spt="66" adj="5400,5400" path="m@0,l@0@1,21600@1,21600@2@0@2@0,21600,,10800xe">
                   <v:stroke joinstyle="miter"/>
                   <v:formulas>
@@ -6308,11 +6336,11 @@
                     <v:h position="#0,#1" xrange="0,21600" yrange="0,10800"/>
                   </v:handles>
                 </v:shapetype>
-                <v:shape id="Arrow: Left 17" o:spid="_x0000_s1041" type="#_x0000_t66" style="position:absolute;left:47244;top:15144;width:1905;height:1715;visibility:visible;mso-wrap-style:square;v-text-anchor:middle" o:gfxdata="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" adj="9720" fillcolor="#4472c4 [3204]" strokecolor="#09101d [484]" strokeweight="1pt"/>
-                <v:shape id="Arrow: Left 17" o:spid="_x0000_s1042" type="#_x0000_t66" style="position:absolute;left:30575;top:15430;width:1905;height:1715;visibility:visible;mso-wrap-style:square;v-text-anchor:middle" o:gfxdata="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" adj="9720" fillcolor="#4472c4 [3204]" strokecolor="#09101d [484]" strokeweight="1pt"/>
-                <v:shape id="Arrow: Left 17" o:spid="_x0000_s1043" type="#_x0000_t66" style="position:absolute;left:13525;top:16097;width:1905;height:1714;visibility:visible;mso-wrap-style:square;v-text-anchor:middle" o:gfxdata="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" adj="9720" fillcolor="#4472c4 [3204]" strokecolor="#09101d [484]" strokeweight="1pt"/>
-                <v:shape id="Arrow: Right 15" o:spid="_x0000_s1044" type="#_x0000_t13" style="position:absolute;left:13239;top:26860;width:2572;height:1715;visibility:visible;mso-wrap-style:square;v-text-anchor:middle" o:gfxdata="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" adj="14400" fillcolor="#4472c4 [3204]" strokecolor="#09101d [484]" strokeweight="1pt"/>
-                <v:shape id="Arrow: Down 16" o:spid="_x0000_s1045" type="#_x0000_t67" style="position:absolute;left:4667;top:21621;width:1524;height:2096;visibility:visible;mso-wrap-style:square;v-text-anchor:middle" o:gfxdata="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" adj="13745" fillcolor="#4472c4 [3204]" strokecolor="#09101d [484]" strokeweight="1pt"/>
+                <v:shape id="Arrow: Left 17" o:spid="_x0000_s1049" type="#_x0000_t66" style="position:absolute;left:47244;top:15144;width:1905;height:1715;visibility:visible;mso-wrap-style:square;v-text-anchor:middle" o:gfxdata="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" adj="9720" fillcolor="#4472c4 [3204]" strokecolor="#09101d [484]" strokeweight="1pt"/>
+                <v:shape id="Arrow: Left 17" o:spid="_x0000_s1050" type="#_x0000_t66" style="position:absolute;left:30575;top:15430;width:1905;height:1715;visibility:visible;mso-wrap-style:square;v-text-anchor:middle" o:gfxdata="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" adj="9720" fillcolor="#4472c4 [3204]" strokecolor="#09101d [484]" strokeweight="1pt"/>
+                <v:shape id="Arrow: Left 17" o:spid="_x0000_s1051" type="#_x0000_t66" style="position:absolute;left:13525;top:16097;width:1905;height:1714;visibility:visible;mso-wrap-style:square;v-text-anchor:middle" o:gfxdata="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" adj="9720" fillcolor="#4472c4 [3204]" strokecolor="#09101d [484]" strokeweight="1pt"/>
+                <v:shape id="Arrow: Right 15" o:spid="_x0000_s1052" type="#_x0000_t13" style="position:absolute;left:13239;top:26860;width:2572;height:1715;visibility:visible;mso-wrap-style:square;v-text-anchor:middle" o:gfxdata="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" adj="14400" fillcolor="#4472c4 [3204]" strokecolor="#09101d [484]" strokeweight="1pt"/>
+                <v:shape id="Arrow: Down 16" o:spid="_x0000_s1053" type="#_x0000_t67" style="position:absolute;left:4667;top:21621;width:1524;height:2096;visibility:visible;mso-wrap-style:square;v-text-anchor:middle" o:gfxdata="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" adj="13745" fillcolor="#4472c4 [3204]" strokecolor="#09101d [484]" strokeweight="1pt"/>
               </v:group>
             </w:pict>
           </mc:Fallback>
@@ -6408,7 +6436,7 @@
         <mc:AlternateContent>
           <mc:Choice Requires="wps">
             <w:drawing>
-              <wp:anchor distT="0" distB="0" distL="114300" distR="114300" simplePos="0" relativeHeight="251748352" behindDoc="0" locked="0" layoutInCell="1" allowOverlap="1" wp14:anchorId="3AF96A2B" wp14:editId="0D6AC153">
+              <wp:anchor distT="0" distB="0" distL="114300" distR="114300" simplePos="0" relativeHeight="251748352" behindDoc="0" locked="0" layoutInCell="1" allowOverlap="1" wp14:anchorId="086D7C1A" wp14:editId="6B3E97A8">
                 <wp:simplePos x="0" y="0"/>
                 <wp:positionH relativeFrom="column">
                   <wp:posOffset>200025</wp:posOffset>
@@ -6476,7 +6504,7 @@
           </mc:Choice>
           <mc:Fallback>
             <w:pict>
-              <v:rect w14:anchorId="3AF96A2B" id="Rectangle 14" o:spid="_x0000_s1046" style="position:absolute;margin-left:15.75pt;margin-top:27.6pt;width:88.5pt;height:65.25pt;z-index:251748352;visibility:visible;mso-wrap-style:square;mso-wrap-distance-left:9pt;mso-wrap-distance-top:0;mso-wrap-distance-right:9pt;mso-wrap-distance-bottom:0;mso-position-horizontal:absolute;mso-position-horizontal-relative:text;mso-position-vertical:absolute;mso-position-vertical-relative:text;v-text-anchor:middle" o:gfxdata="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" fillcolor="#4472c4 [3204]" strokecolor="#09101d [484]" strokeweight="1pt">
+              <v:rect w14:anchorId="086D7C1A" id="Rectangle 14" o:spid="_x0000_s1054" style="position:absolute;margin-left:15.75pt;margin-top:27.6pt;width:88.5pt;height:65.25pt;z-index:251748352;visibility:visible;mso-wrap-style:square;mso-wrap-distance-left:9pt;mso-wrap-distance-top:0;mso-wrap-distance-right:9pt;mso-wrap-distance-bottom:0;mso-position-horizontal:absolute;mso-position-horizontal-relative:text;mso-position-vertical:absolute;mso-position-vertical-relative:text;v-text-anchor:middle" o:gfxdata="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" fillcolor="#4472c4 [3204]" strokecolor="#09101d [484]" strokeweight="1pt">
                 <v:textbox>
                   <w:txbxContent>
                     <w:p>
@@ -6501,7 +6529,7 @@
         <mc:AlternateContent>
           <mc:Choice Requires="wps">
             <w:drawing>
-              <wp:anchor distT="0" distB="0" distL="114300" distR="114300" simplePos="0" relativeHeight="251749376" behindDoc="0" locked="0" layoutInCell="1" allowOverlap="1" wp14:anchorId="53BEAE0E" wp14:editId="55283C41">
+              <wp:anchor distT="0" distB="0" distL="114300" distR="114300" simplePos="0" relativeHeight="251749376" behindDoc="0" locked="0" layoutInCell="1" allowOverlap="1" wp14:anchorId="5B4CFA4C" wp14:editId="332B0F99">
                 <wp:simplePos x="0" y="0"/>
                 <wp:positionH relativeFrom="column">
                   <wp:posOffset>1895475</wp:posOffset>
@@ -6569,7 +6597,7 @@
           </mc:Choice>
           <mc:Fallback>
             <w:pict>
-              <v:rect w14:anchorId="53BEAE0E" id="_x0000_s1047" style="position:absolute;margin-left:149.25pt;margin-top:26.85pt;width:88.5pt;height:65.25pt;z-index:251749376;visibility:visible;mso-wrap-style:square;mso-wrap-distance-left:9pt;mso-wrap-distance-top:0;mso-wrap-distance-right:9pt;mso-wrap-distance-bottom:0;mso-position-horizontal:absolute;mso-position-horizontal-relative:text;mso-position-vertical:absolute;mso-position-vertical-relative:text;v-text-anchor:middle" o:gfxdata="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" fillcolor="#4472c4 [3204]" strokecolor="#09101d [484]" strokeweight="1pt">
+              <v:rect w14:anchorId="5B4CFA4C" id="_x0000_s1055" style="position:absolute;margin-left:149.25pt;margin-top:26.85pt;width:88.5pt;height:65.25pt;z-index:251749376;visibility:visible;mso-wrap-style:square;mso-wrap-distance-left:9pt;mso-wrap-distance-top:0;mso-wrap-distance-right:9pt;mso-wrap-distance-bottom:0;mso-position-horizontal:absolute;mso-position-horizontal-relative:text;mso-position-vertical:absolute;mso-position-vertical-relative:text;v-text-anchor:middle" o:gfxdata="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" fillcolor="#4472c4 [3204]" strokecolor="#09101d [484]" strokeweight="1pt">
                 <v:textbox>
                   <w:txbxContent>
                     <w:p>
@@ -6594,7 +6622,7 @@
         <mc:AlternateContent>
           <mc:Choice Requires="wps">
             <w:drawing>
-              <wp:anchor distT="0" distB="0" distL="114300" distR="114300" simplePos="0" relativeHeight="251750400" behindDoc="0" locked="0" layoutInCell="1" allowOverlap="1" wp14:anchorId="0A2F048C" wp14:editId="48CE2063">
+              <wp:anchor distT="0" distB="0" distL="114300" distR="114300" simplePos="0" relativeHeight="251750400" behindDoc="0" locked="0" layoutInCell="1" allowOverlap="1" wp14:anchorId="16024032" wp14:editId="6F6568F2">
                 <wp:simplePos x="0" y="0"/>
                 <wp:positionH relativeFrom="column">
                   <wp:posOffset>3657600</wp:posOffset>
@@ -6662,7 +6690,7 @@
           </mc:Choice>
           <mc:Fallback>
             <w:pict>
-              <v:rect w14:anchorId="0A2F048C" id="_x0000_s1048" style="position:absolute;margin-left:4in;margin-top:26.85pt;width:88.5pt;height:65.25pt;z-index:251750400;visibility:visible;mso-wrap-style:square;mso-wrap-distance-left:9pt;mso-wrap-distance-top:0;mso-wrap-distance-right:9pt;mso-wrap-distance-bottom:0;mso-position-horizontal:absolute;mso-position-horizontal-relative:text;mso-position-vertical:absolute;mso-position-vertical-relative:text;v-text-anchor:middle" o:gfxdata="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" fillcolor="#4472c4 [3204]" strokecolor="#09101d [484]" strokeweight="1pt">
+              <v:rect w14:anchorId="16024032" id="_x0000_s1056" style="position:absolute;margin-left:4in;margin-top:26.85pt;width:88.5pt;height:65.25pt;z-index:251750400;visibility:visible;mso-wrap-style:square;mso-wrap-distance-left:9pt;mso-wrap-distance-top:0;mso-wrap-distance-right:9pt;mso-wrap-distance-bottom:0;mso-position-horizontal:absolute;mso-position-horizontal-relative:text;mso-position-vertical:absolute;mso-position-vertical-relative:text;v-text-anchor:middle" o:gfxdata="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" fillcolor="#4472c4 [3204]" strokecolor="#09101d [484]" strokeweight="1pt">
                 <v:textbox>
                   <w:txbxContent>
                     <w:p>
@@ -6687,7 +6715,7 @@
         <mc:AlternateContent>
           <mc:Choice Requires="wps">
             <w:drawing>
-              <wp:anchor distT="0" distB="0" distL="114300" distR="114300" simplePos="0" relativeHeight="251751424" behindDoc="0" locked="0" layoutInCell="1" allowOverlap="1" wp14:anchorId="4C28F202" wp14:editId="59D91150">
+              <wp:anchor distT="0" distB="0" distL="114300" distR="114300" simplePos="0" relativeHeight="251751424" behindDoc="0" locked="0" layoutInCell="1" allowOverlap="1" wp14:anchorId="20780141" wp14:editId="36D4DF79">
                 <wp:simplePos x="0" y="0"/>
                 <wp:positionH relativeFrom="column">
                   <wp:posOffset>5324475</wp:posOffset>
@@ -6736,7 +6764,10 @@
                               <w:jc w:val="center"/>
                             </w:pPr>
                             <w:r>
-                              <w:t>Deployment on Heroku</w:t>
+                              <w:t xml:space="preserve">Deployment on </w:t>
+                            </w:r>
+                            <w:r>
+                              <w:t>PythonAnyware</w:t>
                             </w:r>
                           </w:p>
                         </w:txbxContent>
@@ -6755,7 +6786,7 @@
           </mc:Choice>
           <mc:Fallback>
             <w:pict>
-              <v:rect w14:anchorId="4C28F202" id="_x0000_s1049" style="position:absolute;margin-left:419.25pt;margin-top:27.6pt;width:88.5pt;height:65.25pt;z-index:251751424;visibility:visible;mso-wrap-style:square;mso-wrap-distance-left:9pt;mso-wrap-distance-top:0;mso-wrap-distance-right:9pt;mso-wrap-distance-bottom:0;mso-position-horizontal:absolute;mso-position-horizontal-relative:text;mso-position-vertical:absolute;mso-position-vertical-relative:text;v-text-anchor:middle" o:gfxdata="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" fillcolor="#4472c4 [3204]" strokecolor="#09101d [484]" strokeweight="1pt">
+              <v:rect w14:anchorId="20780141" id="_x0000_s1057" style="position:absolute;margin-left:419.25pt;margin-top:27.6pt;width:88.5pt;height:65.25pt;z-index:251751424;visibility:visible;mso-wrap-style:square;mso-wrap-distance-left:9pt;mso-wrap-distance-top:0;mso-wrap-distance-right:9pt;mso-wrap-distance-bottom:0;mso-position-horizontal:absolute;mso-position-horizontal-relative:text;mso-position-vertical:absolute;mso-position-vertical-relative:text;v-text-anchor:middle" o:gfxdata="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" fillcolor="#4472c4 [3204]" strokecolor="#09101d [484]" strokeweight="1pt">
                 <v:textbox>
                   <w:txbxContent>
                     <w:p>
@@ -6763,7 +6794,10 @@
                         <w:jc w:val="center"/>
                       </w:pPr>
                       <w:r>
-                        <w:t>Deployment on Heroku</w:t>
+                        <w:t xml:space="preserve">Deployment on </w:t>
+                      </w:r>
+                      <w:r>
+                        <w:t>PythonAnyware</w:t>
                       </w:r>
                     </w:p>
                   </w:txbxContent>
@@ -6780,7 +6814,7 @@
         <mc:AlternateContent>
           <mc:Choice Requires="wps">
             <w:drawing>
-              <wp:anchor distT="0" distB="0" distL="114300" distR="114300" simplePos="0" relativeHeight="251752448" behindDoc="0" locked="0" layoutInCell="1" allowOverlap="1" wp14:anchorId="40D9F889" wp14:editId="052075A4">
+              <wp:anchor distT="0" distB="0" distL="114300" distR="114300" simplePos="0" relativeHeight="251752448" behindDoc="0" locked="0" layoutInCell="1" allowOverlap="1" wp14:anchorId="1F8DFC07" wp14:editId="250A4E91">
                 <wp:simplePos x="0" y="0"/>
                 <wp:positionH relativeFrom="column">
                   <wp:posOffset>5324475</wp:posOffset>
@@ -6848,7 +6882,7 @@
           </mc:Choice>
           <mc:Fallback>
             <w:pict>
-              <v:rect w14:anchorId="40D9F889" id="_x0000_s1050" style="position:absolute;margin-left:419.25pt;margin-top:125.1pt;width:88.5pt;height:65.25pt;z-index:251752448;visibility:visible;mso-wrap-style:square;mso-wrap-distance-left:9pt;mso-wrap-distance-top:0;mso-wrap-distance-right:9pt;mso-wrap-distance-bottom:0;mso-position-horizontal:absolute;mso-position-horizontal-relative:text;mso-position-vertical:absolute;mso-position-vertical-relative:text;v-text-anchor:middle" o:gfxdata="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" fillcolor="#4472c4 [3204]" strokecolor="#09101d [484]" strokeweight="1pt">
+              <v:rect w14:anchorId="1F8DFC07" id="_x0000_s1058" style="position:absolute;margin-left:419.25pt;margin-top:125.1pt;width:88.5pt;height:65.25pt;z-index:251752448;visibility:visible;mso-wrap-style:square;mso-wrap-distance-left:9pt;mso-wrap-distance-top:0;mso-wrap-distance-right:9pt;mso-wrap-distance-bottom:0;mso-position-horizontal:absolute;mso-position-horizontal-relative:text;mso-position-vertical:absolute;mso-position-vertical-relative:text;v-text-anchor:middle" o:gfxdata="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" fillcolor="#4472c4 [3204]" strokecolor="#09101d [484]" strokeweight="1pt">
                 <v:textbox>
                   <w:txbxContent>
                     <w:p>
@@ -6873,7 +6907,7 @@
         <mc:AlternateContent>
           <mc:Choice Requires="wps">
             <w:drawing>
-              <wp:anchor distT="0" distB="0" distL="114300" distR="114300" simplePos="0" relativeHeight="251753472" behindDoc="0" locked="0" layoutInCell="1" allowOverlap="1" wp14:anchorId="2B98E0E7" wp14:editId="22F8C481">
+              <wp:anchor distT="0" distB="0" distL="114300" distR="114300" simplePos="0" relativeHeight="251753472" behindDoc="0" locked="0" layoutInCell="1" allowOverlap="1" wp14:anchorId="1774E918" wp14:editId="7B1EFE14">
                 <wp:simplePos x="0" y="0"/>
                 <wp:positionH relativeFrom="column">
                   <wp:posOffset>1495425</wp:posOffset>
@@ -6941,7 +6975,7 @@
         <mc:AlternateContent>
           <mc:Choice Requires="wps">
             <w:drawing>
-              <wp:anchor distT="0" distB="0" distL="114300" distR="114300" simplePos="0" relativeHeight="251754496" behindDoc="0" locked="0" layoutInCell="1" allowOverlap="1" wp14:anchorId="0AE27E48" wp14:editId="2E134C40">
+              <wp:anchor distT="0" distB="0" distL="114300" distR="114300" simplePos="0" relativeHeight="251754496" behindDoc="0" locked="0" layoutInCell="1" allowOverlap="1" wp14:anchorId="6F064697" wp14:editId="5ECEFC79">
                 <wp:simplePos x="0" y="0"/>
                 <wp:positionH relativeFrom="column">
                   <wp:posOffset>3219450</wp:posOffset>
@@ -7009,7 +7043,7 @@
         <mc:AlternateContent>
           <mc:Choice Requires="wps">
             <w:drawing>
-              <wp:anchor distT="0" distB="0" distL="114300" distR="114300" simplePos="0" relativeHeight="251755520" behindDoc="0" locked="0" layoutInCell="1" allowOverlap="1" wp14:anchorId="1B322516" wp14:editId="6DC57363">
+              <wp:anchor distT="0" distB="0" distL="114300" distR="114300" simplePos="0" relativeHeight="251755520" behindDoc="0" locked="0" layoutInCell="1" allowOverlap="1" wp14:anchorId="45B8A445" wp14:editId="5782BDA3">
                 <wp:simplePos x="0" y="0"/>
                 <wp:positionH relativeFrom="column">
                   <wp:posOffset>4895850</wp:posOffset>
@@ -7077,7 +7111,7 @@
         <mc:AlternateContent>
           <mc:Choice Requires="wps">
             <w:drawing>
-              <wp:anchor distT="0" distB="0" distL="114300" distR="114300" simplePos="0" relativeHeight="251756544" behindDoc="0" locked="0" layoutInCell="1" allowOverlap="1" wp14:anchorId="0E7145BA" wp14:editId="2A8CA1F3">
+              <wp:anchor distT="0" distB="0" distL="114300" distR="114300" simplePos="0" relativeHeight="251756544" behindDoc="0" locked="0" layoutInCell="1" allowOverlap="1" wp14:anchorId="4DB1F67F" wp14:editId="3F4A4FA3">
                 <wp:simplePos x="0" y="0"/>
                 <wp:positionH relativeFrom="column">
                   <wp:posOffset>5781675</wp:posOffset>
@@ -7169,7 +7203,7 @@
         </w:rPr>
         <w:lastRenderedPageBreak/>
         <w:drawing>
-          <wp:anchor distT="0" distB="0" distL="114300" distR="114300" simplePos="0" relativeHeight="251692032" behindDoc="0" locked="0" layoutInCell="1" allowOverlap="1" wp14:anchorId="6B0CDEE3" wp14:editId="67CFA26C">
+          <wp:anchor distT="0" distB="0" distL="114300" distR="114300" simplePos="0" relativeHeight="251692032" behindDoc="0" locked="0" layoutInCell="1" allowOverlap="1" wp14:anchorId="20DDF077" wp14:editId="7D5ECD4F">
             <wp:simplePos x="0" y="0"/>
             <wp:positionH relativeFrom="column">
               <wp:posOffset>5934075</wp:posOffset>
@@ -7231,7 +7265,7 @@
         <mc:AlternateContent>
           <mc:Choice Requires="wps">
             <w:drawing>
-              <wp:anchor distT="0" distB="0" distL="114300" distR="114300" simplePos="0" relativeHeight="251691008" behindDoc="0" locked="0" layoutInCell="1" allowOverlap="1" wp14:anchorId="23970219" wp14:editId="73382C08">
+              <wp:anchor distT="0" distB="0" distL="114300" distR="114300" simplePos="0" relativeHeight="251691008" behindDoc="0" locked="0" layoutInCell="1" allowOverlap="1" wp14:anchorId="38F745DD" wp14:editId="38137126">
                 <wp:simplePos x="0" y="0"/>
                 <wp:positionH relativeFrom="column">
                   <wp:posOffset>1152525</wp:posOffset>
@@ -7273,6 +7307,24 @@
                           <a:schemeClr val="lt1"/>
                         </a:fontRef>
                       </wps:style>
+                      <wps:txbx>
+                        <w:txbxContent>
+                          <w:p>
+                            <w:pPr>
+                              <w:jc w:val="center"/>
+                              <w:rPr>
+                                <w:lang w:val="en-US"/>
+                              </w:rPr>
+                            </w:pPr>
+                            <w:r>
+                              <w:rPr>
+                                <w:lang w:val="en-US"/>
+                              </w:rPr>
+                              <w:t>9</w:t>
+                            </w:r>
+                          </w:p>
+                        </w:txbxContent>
+                      </wps:txbx>
                       <wps:bodyPr rot="0" spcFirstLastPara="0" vertOverflow="overflow" horzOverflow="overflow" vert="horz" wrap="square" lIns="91440" tIns="45720" rIns="91440" bIns="45720" numCol="1" spcCol="0" rtlCol="0" fromWordArt="0" anchor="ctr" anchorCtr="0" forceAA="0" compatLnSpc="1">
                         <a:prstTxWarp prst="textNoShape">
                           <a:avLst/>
@@ -7293,7 +7345,26 @@
           </mc:Choice>
           <mc:Fallback>
             <w:pict>
-              <v:rect w14:anchorId="303A2BAA" id="Rectangle 2" o:spid="_x0000_s1026" style="position:absolute;margin-left:90.75pt;margin-top:-2.25pt;width:21.75pt;height:18.75pt;z-index:251691008;visibility:visible;mso-wrap-style:square;mso-width-percent:0;mso-height-percent:0;mso-wrap-distance-left:9pt;mso-wrap-distance-top:0;mso-wrap-distance-right:9pt;mso-wrap-distance-bottom:0;mso-position-horizontal:absolute;mso-position-horizontal-relative:text;mso-position-vertical:absolute;mso-position-vertical-relative:text;mso-width-percent:0;mso-height-percent:0;mso-width-relative:margin;mso-height-relative:margin;v-text-anchor:middle" o:gfxdata="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" fillcolor="#4472c4 [3204]" strokecolor="#09101d [484]" strokeweight="1pt"/>
+              <v:rect w14:anchorId="38F745DD" id="_x0000_s1059" style="position:absolute;margin-left:90.75pt;margin-top:-2.25pt;width:21.75pt;height:18.75pt;z-index:251691008;visibility:visible;mso-wrap-style:square;mso-width-percent:0;mso-height-percent:0;mso-wrap-distance-left:9pt;mso-wrap-distance-top:0;mso-wrap-distance-right:9pt;mso-wrap-distance-bottom:0;mso-position-horizontal:absolute;mso-position-horizontal-relative:text;mso-position-vertical:absolute;mso-position-vertical-relative:text;mso-width-percent:0;mso-height-percent:0;mso-width-relative:margin;mso-height-relative:margin;v-text-anchor:middle" o:gfxdata="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" fillcolor="#4472c4 [3204]" strokecolor="#09101d [484]" strokeweight="1pt">
+                <v:textbox>
+                  <w:txbxContent>
+                    <w:p>
+                      <w:pPr>
+                        <w:jc w:val="center"/>
+                        <w:rPr>
+                          <w:lang w:val="en-US"/>
+                        </w:rPr>
+                      </w:pPr>
+                      <w:r>
+                        <w:rPr>
+                          <w:lang w:val="en-US"/>
+                        </w:rPr>
+                        <w:t>9</w:t>
+                      </w:r>
+                    </w:p>
+                  </w:txbxContent>
+                </v:textbox>
+              </v:rect>
             </w:pict>
           </mc:Fallback>
         </mc:AlternateContent>
@@ -7305,7 +7376,7 @@
         <mc:AlternateContent>
           <mc:Choice Requires="wps">
             <w:drawing>
-              <wp:anchor distT="0" distB="0" distL="114300" distR="114300" simplePos="0" relativeHeight="251689984" behindDoc="0" locked="0" layoutInCell="1" allowOverlap="1" wp14:anchorId="4CFE1C87" wp14:editId="4B9936FE">
+              <wp:anchor distT="0" distB="0" distL="114300" distR="114300" simplePos="0" relativeHeight="251689984" behindDoc="0" locked="0" layoutInCell="1" allowOverlap="1" wp14:anchorId="0D8046C5" wp14:editId="0D27B1D6">
                 <wp:simplePos x="0" y="0"/>
                 <wp:positionH relativeFrom="column">
                   <wp:posOffset>38100</wp:posOffset>
@@ -7509,8 +7580,190 @@
           <w:noProof/>
         </w:rPr>
         <w:lastRenderedPageBreak/>
+        <mc:AlternateContent>
+          <mc:Choice Requires="wps">
+            <w:drawing>
+              <wp:anchor distT="0" distB="0" distL="114300" distR="114300" simplePos="0" relativeHeight="251695104" behindDoc="0" locked="0" layoutInCell="1" allowOverlap="1" wp14:anchorId="3EAAB245" wp14:editId="5E4BDE95">
+                <wp:simplePos x="0" y="0"/>
+                <wp:positionH relativeFrom="column">
+                  <wp:posOffset>1096752</wp:posOffset>
+                </wp:positionH>
+                <wp:positionV relativeFrom="paragraph">
+                  <wp:posOffset>-29071</wp:posOffset>
+                </wp:positionV>
+                <wp:extent cx="369926" cy="238125"/>
+                <wp:effectExtent l="0" t="0" r="11430" b="28575"/>
+                <wp:wrapNone/>
+                <wp:docPr id="1222400948" name="Rectangle 2"/>
+                <wp:cNvGraphicFramePr/>
+                <a:graphic xmlns:a="http://schemas.openxmlformats.org/drawingml/2006/main">
+                  <a:graphicData uri="http://schemas.microsoft.com/office/word/2010/wordprocessingShape">
+                    <wps:wsp>
+                      <wps:cNvSpPr/>
+                      <wps:spPr>
+                        <a:xfrm>
+                          <a:off x="0" y="0"/>
+                          <a:ext cx="369926" cy="238125"/>
+                        </a:xfrm>
+                        <a:prstGeom prst="rect">
+                          <a:avLst/>
+                        </a:prstGeom>
+                      </wps:spPr>
+                      <wps:style>
+                        <a:lnRef idx="2">
+                          <a:schemeClr val="accent1">
+                            <a:shade val="15000"/>
+                          </a:schemeClr>
+                        </a:lnRef>
+                        <a:fillRef idx="1">
+                          <a:schemeClr val="accent1"/>
+                        </a:fillRef>
+                        <a:effectRef idx="0">
+                          <a:schemeClr val="accent1"/>
+                        </a:effectRef>
+                        <a:fontRef idx="minor">
+                          <a:schemeClr val="lt1"/>
+                        </a:fontRef>
+                      </wps:style>
+                      <wps:txbx>
+                        <w:txbxContent>
+                          <w:p>
+                            <w:pPr>
+                              <w:jc w:val="center"/>
+                              <w:rPr>
+                                <w:lang w:val="en-US"/>
+                              </w:rPr>
+                            </w:pPr>
+                            <w:r>
+                              <w:rPr>
+                                <w:lang w:val="en-US"/>
+                              </w:rPr>
+                              <w:t>10</w:t>
+                            </w:r>
+                          </w:p>
+                        </w:txbxContent>
+                      </wps:txbx>
+                      <wps:bodyPr rot="0" spcFirstLastPara="0" vertOverflow="overflow" horzOverflow="overflow" vert="horz" wrap="square" lIns="91440" tIns="45720" rIns="91440" bIns="45720" numCol="1" spcCol="0" rtlCol="0" fromWordArt="0" anchor="ctr" anchorCtr="0" forceAA="0" compatLnSpc="1">
+                        <a:prstTxWarp prst="textNoShape">
+                          <a:avLst/>
+                        </a:prstTxWarp>
+                        <a:noAutofit/>
+                      </wps:bodyPr>
+                    </wps:wsp>
+                  </a:graphicData>
+                </a:graphic>
+                <wp14:sizeRelH relativeFrom="margin">
+                  <wp14:pctWidth>0</wp14:pctWidth>
+                </wp14:sizeRelH>
+                <wp14:sizeRelV relativeFrom="margin">
+                  <wp14:pctHeight>0</wp14:pctHeight>
+                </wp14:sizeRelV>
+              </wp:anchor>
+            </w:drawing>
+          </mc:Choice>
+          <mc:Fallback>
+            <w:pict>
+              <v:rect w14:anchorId="3EAAB245" id="_x0000_s1060" style="position:absolute;margin-left:86.35pt;margin-top:-2.3pt;width:29.15pt;height:18.75pt;z-index:251695104;visibility:visible;mso-wrap-style:square;mso-width-percent:0;mso-height-percent:0;mso-wrap-distance-left:9pt;mso-wrap-distance-top:0;mso-wrap-distance-right:9pt;mso-wrap-distance-bottom:0;mso-position-horizontal:absolute;mso-position-horizontal-relative:text;mso-position-vertical:absolute;mso-position-vertical-relative:text;mso-width-percent:0;mso-height-percent:0;mso-width-relative:margin;mso-height-relative:margin;v-text-anchor:middle" o:gfxdata="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" fillcolor="#4472c4 [3204]" strokecolor="#09101d [484]" strokeweight="1pt">
+                <v:textbox>
+                  <w:txbxContent>
+                    <w:p>
+                      <w:pPr>
+                        <w:jc w:val="center"/>
+                        <w:rPr>
+                          <w:lang w:val="en-US"/>
+                        </w:rPr>
+                      </w:pPr>
+                      <w:r>
+                        <w:rPr>
+                          <w:lang w:val="en-US"/>
+                        </w:rPr>
+                        <w:t>10</w:t>
+                      </w:r>
+                    </w:p>
+                  </w:txbxContent>
+                </v:textbox>
+              </v:rect>
+            </w:pict>
+          </mc:Fallback>
+        </mc:AlternateContent>
+      </w:r>
+      <w:r>
+        <w:rPr>
+          <w:noProof/>
+        </w:rPr>
+        <mc:AlternateContent>
+          <mc:Choice Requires="wps">
+            <w:drawing>
+              <wp:anchor distT="0" distB="0" distL="114300" distR="114300" simplePos="0" relativeHeight="251694080" behindDoc="0" locked="0" layoutInCell="1" allowOverlap="1" wp14:anchorId="6851A8CD" wp14:editId="559C50AB">
+                <wp:simplePos x="0" y="0"/>
+                <wp:positionH relativeFrom="column">
+                  <wp:posOffset>39642</wp:posOffset>
+                </wp:positionH>
+                <wp:positionV relativeFrom="paragraph">
+                  <wp:posOffset>2643</wp:posOffset>
+                </wp:positionV>
+                <wp:extent cx="988397" cy="190500"/>
+                <wp:effectExtent l="0" t="0" r="21590" b="19050"/>
+                <wp:wrapNone/>
+                <wp:docPr id="826007795" name="Rectangle 1"/>
+                <wp:cNvGraphicFramePr/>
+                <a:graphic xmlns:a="http://schemas.openxmlformats.org/drawingml/2006/main">
+                  <a:graphicData uri="http://schemas.microsoft.com/office/word/2010/wordprocessingShape">
+                    <wps:wsp>
+                      <wps:cNvSpPr/>
+                      <wps:spPr>
+                        <a:xfrm>
+                          <a:off x="0" y="0"/>
+                          <a:ext cx="988397" cy="190500"/>
+                        </a:xfrm>
+                        <a:prstGeom prst="rect">
+                          <a:avLst/>
+                        </a:prstGeom>
+                      </wps:spPr>
+                      <wps:style>
+                        <a:lnRef idx="2">
+                          <a:schemeClr val="accent6">
+                            <a:shade val="15000"/>
+                          </a:schemeClr>
+                        </a:lnRef>
+                        <a:fillRef idx="1">
+                          <a:schemeClr val="accent6"/>
+                        </a:fillRef>
+                        <a:effectRef idx="0">
+                          <a:schemeClr val="accent6"/>
+                        </a:effectRef>
+                        <a:fontRef idx="minor">
+                          <a:schemeClr val="lt1"/>
+                        </a:fontRef>
+                      </wps:style>
+                      <wps:bodyPr rot="0" spcFirstLastPara="0" vertOverflow="overflow" horzOverflow="overflow" vert="horz" wrap="square" lIns="91440" tIns="45720" rIns="91440" bIns="45720" numCol="1" spcCol="0" rtlCol="0" fromWordArt="0" anchor="ctr" anchorCtr="0" forceAA="0" compatLnSpc="1">
+                        <a:prstTxWarp prst="textNoShape">
+                          <a:avLst/>
+                        </a:prstTxWarp>
+                        <a:noAutofit/>
+                      </wps:bodyPr>
+                    </wps:wsp>
+                  </a:graphicData>
+                </a:graphic>
+                <wp14:sizeRelH relativeFrom="margin">
+                  <wp14:pctWidth>0</wp14:pctWidth>
+                </wp14:sizeRelH>
+              </wp:anchor>
+            </w:drawing>
+          </mc:Choice>
+          <mc:Fallback>
+            <w:pict>
+              <v:rect w14:anchorId="7D4D757D" id="Rectangle 1" o:spid="_x0000_s1026" style="position:absolute;margin-left:3.1pt;margin-top:.2pt;width:77.85pt;height:15pt;z-index:251694080;visibility:visible;mso-wrap-style:square;mso-width-percent:0;mso-wrap-distance-left:9pt;mso-wrap-distance-top:0;mso-wrap-distance-right:9pt;mso-wrap-distance-bottom:0;mso-position-horizontal:absolute;mso-position-horizontal-relative:text;mso-position-vertical:absolute;mso-position-vertical-relative:text;mso-width-percent:0;mso-width-relative:margin;v-text-anchor:middle" o:gfxdata="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" fillcolor="#70ad47 [3209]" strokecolor="#10190a [489]" strokeweight="1pt"/>
+            </w:pict>
+          </mc:Fallback>
+        </mc:AlternateContent>
+      </w:r>
+      <w:r>
+        <w:rPr>
+          <w:noProof/>
+        </w:rPr>
         <w:drawing>
-          <wp:anchor distT="0" distB="0" distL="114300" distR="114300" simplePos="0" relativeHeight="251696128" behindDoc="0" locked="0" layoutInCell="1" allowOverlap="1" wp14:anchorId="6B0CDEE3" wp14:editId="67CFA26C">
+          <wp:anchor distT="0" distB="0" distL="114300" distR="114300" simplePos="0" relativeHeight="251696128" behindDoc="0" locked="0" layoutInCell="1" allowOverlap="1" wp14:anchorId="46DE1B8C" wp14:editId="16F33043">
             <wp:simplePos x="0" y="0"/>
             <wp:positionH relativeFrom="column">
               <wp:posOffset>5934075</wp:posOffset>
@@ -7566,24 +7819,335 @@
         </w:drawing>
       </w:r>
       <w:r>
+        <w:tab/>
+      </w:r>
+      <w:r>
+        <w:tab/>
+      </w:r>
+      <w:r>
+        <w:tab/>
+        <w:t xml:space="preserve">   High Level Design (HLD) </w:t>
+      </w:r>
+      <w:r>
+        <w:tab/>
+      </w:r>
+      <w:r>
+        <w:tab/>
+      </w:r>
+      <w:r>
+        <w:tab/>
+      </w:r>
+      <w:r>
+        <w:tab/>
+      </w:r>
+      <w:r>
+        <w:tab/>
+      </w:r>
+    </w:p>
+    <w:p>
+      <w:pPr>
+        <w:rPr>
+          <w:b/>
+          <w:bCs/>
+          <w:sz w:val="32"/>
+          <w:szCs w:val="32"/>
+        </w:rPr>
+      </w:pPr>
+    </w:p>
+    <w:p>
+      <w:pPr>
+        <w:rPr>
+          <w:b/>
+          <w:bCs/>
+          <w:sz w:val="32"/>
+          <w:szCs w:val="32"/>
+        </w:rPr>
+      </w:pPr>
+      <w:r>
+        <w:rPr>
+          <w:b/>
+          <w:bCs/>
+          <w:sz w:val="32"/>
+          <w:szCs w:val="32"/>
+        </w:rPr>
+        <w:t xml:space="preserve">4. Performance </w:t>
+      </w:r>
+    </w:p>
+    <w:p>
+      <w:pPr>
+        <w:rPr>
+          <w:sz w:val="24"/>
+          <w:szCs w:val="24"/>
+        </w:rPr>
+      </w:pPr>
+      <w:r>
+        <w:rPr>
+          <w:sz w:val="24"/>
+          <w:szCs w:val="24"/>
+        </w:rPr>
+        <w:t>The Mushroom Classification solution is used for detecting whether a mushroom is poisonous or not, so it should be as accurate as possible. It is advised that a person should also take help from someone who is expert in identifying edible mushrooms since some of the characteristics of mushroom are same for poisonous and edible mushrooms.</w:t>
+      </w:r>
+    </w:p>
+    <w:p>
+      <w:pPr>
+        <w:rPr>
+          <w:sz w:val="24"/>
+          <w:szCs w:val="24"/>
+        </w:rPr>
+      </w:pPr>
+    </w:p>
+    <w:p>
+      <w:pPr>
+        <w:rPr>
+          <w:sz w:val="24"/>
+          <w:szCs w:val="24"/>
+        </w:rPr>
+      </w:pPr>
+    </w:p>
+    <w:p>
+      <w:pPr>
+        <w:rPr>
+          <w:b/>
+          <w:bCs/>
+          <w:sz w:val="32"/>
+          <w:szCs w:val="32"/>
+        </w:rPr>
+      </w:pPr>
+      <w:r>
+        <w:rPr>
+          <w:b/>
+          <w:bCs/>
+          <w:sz w:val="32"/>
+          <w:szCs w:val="32"/>
+        </w:rPr>
+        <w:t xml:space="preserve">4.1 Reusability </w:t>
+      </w:r>
+    </w:p>
+    <w:p>
+      <w:pPr>
+        <w:rPr>
+          <w:sz w:val="24"/>
+          <w:szCs w:val="24"/>
+        </w:rPr>
+      </w:pPr>
+      <w:r>
+        <w:rPr>
+          <w:sz w:val="24"/>
+          <w:szCs w:val="24"/>
+        </w:rPr>
+        <w:t>The code written and the components used should have the ability to be reused with no problems.</w:t>
+      </w:r>
+    </w:p>
+    <w:p>
+      <w:pPr>
+        <w:rPr>
+          <w:sz w:val="24"/>
+          <w:szCs w:val="24"/>
+        </w:rPr>
+      </w:pPr>
+    </w:p>
+    <w:p>
+      <w:pPr>
+        <w:rPr>
+          <w:sz w:val="24"/>
+          <w:szCs w:val="24"/>
+        </w:rPr>
+      </w:pPr>
+    </w:p>
+    <w:p>
+      <w:pPr>
+        <w:rPr>
+          <w:b/>
+          <w:bCs/>
+          <w:sz w:val="32"/>
+          <w:szCs w:val="32"/>
+        </w:rPr>
+      </w:pPr>
+      <w:r>
+        <w:rPr>
+          <w:b/>
+          <w:bCs/>
+          <w:sz w:val="32"/>
+          <w:szCs w:val="32"/>
+        </w:rPr>
+        <w:t xml:space="preserve">4.2 Application Compatibility </w:t>
+      </w:r>
+    </w:p>
+    <w:p>
+      <w:pPr>
+        <w:rPr>
+          <w:sz w:val="24"/>
+          <w:szCs w:val="24"/>
+        </w:rPr>
+      </w:pPr>
+      <w:r>
+        <w:rPr>
+          <w:sz w:val="24"/>
+          <w:szCs w:val="24"/>
+        </w:rPr>
+        <w:t>The different parts of the system are communicating or using Python as an interface between them. All the components have its own tasks to perform</w:t>
+      </w:r>
+      <w:r>
+        <w:rPr>
+          <w:sz w:val="24"/>
+          <w:szCs w:val="24"/>
+        </w:rPr>
+        <w:t xml:space="preserve"> </w:t>
+      </w:r>
+      <w:r>
+        <w:rPr>
+          <w:sz w:val="24"/>
+          <w:szCs w:val="24"/>
+        </w:rPr>
+        <w:t>and it is the job of a Python to ensure proper transfer of data.</w:t>
+      </w:r>
+    </w:p>
+    <w:p>
+      <w:pPr>
+        <w:rPr>
+          <w:sz w:val="24"/>
+          <w:szCs w:val="24"/>
+        </w:rPr>
+      </w:pPr>
+    </w:p>
+    <w:p>
+      <w:pPr>
+        <w:rPr>
+          <w:sz w:val="24"/>
+          <w:szCs w:val="24"/>
+        </w:rPr>
+      </w:pPr>
+    </w:p>
+    <w:p>
+      <w:pPr>
+        <w:rPr>
+          <w:b/>
+          <w:bCs/>
+          <w:sz w:val="32"/>
+          <w:szCs w:val="32"/>
+        </w:rPr>
+      </w:pPr>
+      <w:r>
+        <w:rPr>
+          <w:b/>
+          <w:bCs/>
+          <w:sz w:val="32"/>
+          <w:szCs w:val="32"/>
+        </w:rPr>
+        <w:t xml:space="preserve">4.3 Resource Utilization </w:t>
+      </w:r>
+    </w:p>
+    <w:p>
+      <w:pPr>
+        <w:rPr>
+          <w:sz w:val="24"/>
+          <w:szCs w:val="24"/>
+        </w:rPr>
+      </w:pPr>
+      <w:r>
+        <w:rPr>
+          <w:sz w:val="24"/>
+          <w:szCs w:val="24"/>
+        </w:rPr>
+        <w:t>When a task is performed, it’ll doubtless use all the process power offered till the process is finished.</w:t>
+      </w:r>
+    </w:p>
+    <w:p>
+      <w:pPr>
+        <w:rPr>
+          <w:sz w:val="24"/>
+          <w:szCs w:val="24"/>
+        </w:rPr>
+      </w:pPr>
+    </w:p>
+    <w:p>
+      <w:pPr>
+        <w:rPr>
+          <w:sz w:val="24"/>
+          <w:szCs w:val="24"/>
+        </w:rPr>
+      </w:pPr>
+    </w:p>
+    <w:p>
+      <w:pPr>
+        <w:rPr>
+          <w:b/>
+          <w:bCs/>
+          <w:sz w:val="32"/>
+          <w:szCs w:val="32"/>
+        </w:rPr>
+      </w:pPr>
+      <w:r>
+        <w:rPr>
+          <w:b/>
+          <w:bCs/>
+          <w:sz w:val="32"/>
+          <w:szCs w:val="32"/>
+        </w:rPr>
+        <w:t xml:space="preserve">4.4 Deployment </w:t>
+      </w:r>
+    </w:p>
+    <w:p>
+      <w:pPr>
+        <w:rPr>
+          <w:b/>
+          <w:bCs/>
+          <w:sz w:val="24"/>
+          <w:szCs w:val="24"/>
+        </w:rPr>
+      </w:pPr>
+      <w:r>
+        <w:rPr>
+          <w:sz w:val="24"/>
+          <w:szCs w:val="24"/>
+        </w:rPr>
+        <w:t xml:space="preserve">The model can be deployed using any cloud services such as Microsoft Azure, Amazon web services, </w:t>
+      </w:r>
+      <w:r>
+        <w:rPr>
+          <w:sz w:val="24"/>
+          <w:szCs w:val="24"/>
+        </w:rPr>
+        <w:t>PythonAnyware</w:t>
+      </w:r>
+      <w:r>
+        <w:rPr>
+          <w:sz w:val="24"/>
+          <w:szCs w:val="24"/>
+        </w:rPr>
+        <w:t>, Google cloud, etc.</w:t>
+      </w:r>
+      <w:r>
+        <w:rPr>
+          <w:b/>
+          <w:bCs/>
+          <w:sz w:val="24"/>
+          <w:szCs w:val="24"/>
+        </w:rPr>
+        <w:br w:type="page"/>
+      </w:r>
+    </w:p>
+    <w:p>
+      <w:r>
         <w:rPr>
           <w:noProof/>
         </w:rPr>
+        <w:lastRenderedPageBreak/>
         <mc:AlternateContent>
           <mc:Choice Requires="wps">
             <w:drawing>
-              <wp:anchor distT="0" distB="0" distL="114300" distR="114300" simplePos="0" relativeHeight="251695104" behindDoc="0" locked="0" layoutInCell="1" allowOverlap="1" wp14:anchorId="23970219" wp14:editId="73382C08">
+              <wp:anchor distT="0" distB="0" distL="114300" distR="114300" simplePos="0" relativeHeight="251699200" behindDoc="0" locked="0" layoutInCell="1" allowOverlap="1" wp14:anchorId="13439BA1" wp14:editId="49D43756">
                 <wp:simplePos x="0" y="0"/>
                 <wp:positionH relativeFrom="column">
-                  <wp:posOffset>1152525</wp:posOffset>
+                  <wp:posOffset>1043896</wp:posOffset>
                 </wp:positionH>
                 <wp:positionV relativeFrom="paragraph">
-                  <wp:posOffset>-28575</wp:posOffset>
+                  <wp:posOffset>-29071</wp:posOffset>
                 </wp:positionV>
-                <wp:extent cx="276225" cy="238125"/>
-                <wp:effectExtent l="0" t="0" r="28575" b="28575"/>
+                <wp:extent cx="387221" cy="238125"/>
+                <wp:effectExtent l="0" t="0" r="13335" b="28575"/>
                 <wp:wrapNone/>
-                <wp:docPr id="1222400948" name="Rectangle 2"/>
+                <wp:docPr id="1962691820" name="Rectangle 2"/>
                 <wp:cNvGraphicFramePr/>
                 <a:graphic xmlns:a="http://schemas.openxmlformats.org/drawingml/2006/main">
                   <a:graphicData uri="http://schemas.microsoft.com/office/word/2010/wordprocessingShape">
@@ -7592,7 +8156,7 @@
                       <wps:spPr>
                         <a:xfrm>
                           <a:off x="0" y="0"/>
-                          <a:ext cx="276225" cy="238125"/>
+                          <a:ext cx="387221" cy="238125"/>
                         </a:xfrm>
                         <a:prstGeom prst="rect">
                           <a:avLst/>
@@ -7614,6 +8178,24 @@
                           <a:schemeClr val="lt1"/>
                         </a:fontRef>
                       </wps:style>
+                      <wps:txbx>
+                        <w:txbxContent>
+                          <w:p>
+                            <w:pPr>
+                              <w:jc w:val="center"/>
+                              <w:rPr>
+                                <w:lang w:val="en-US"/>
+                              </w:rPr>
+                            </w:pPr>
+                            <w:r>
+                              <w:rPr>
+                                <w:lang w:val="en-US"/>
+                              </w:rPr>
+                              <w:t>11</w:t>
+                            </w:r>
+                          </w:p>
+                        </w:txbxContent>
+                      </wps:txbx>
                       <wps:bodyPr rot="0" spcFirstLastPara="0" vertOverflow="overflow" horzOverflow="overflow" vert="horz" wrap="square" lIns="91440" tIns="45720" rIns="91440" bIns="45720" numCol="1" spcCol="0" rtlCol="0" fromWordArt="0" anchor="ctr" anchorCtr="0" forceAA="0" compatLnSpc="1">
                         <a:prstTxWarp prst="textNoShape">
                           <a:avLst/>
@@ -7634,7 +8216,26 @@
           </mc:Choice>
           <mc:Fallback>
             <w:pict>
-              <v:rect w14:anchorId="57B9BC0B" id="Rectangle 2" o:spid="_x0000_s1026" style="position:absolute;margin-left:90.75pt;margin-top:-2.25pt;width:21.75pt;height:18.75pt;z-index:251695104;visibility:visible;mso-wrap-style:square;mso-width-percent:0;mso-height-percent:0;mso-wrap-distance-left:9pt;mso-wrap-distance-top:0;mso-wrap-distance-right:9pt;mso-wrap-distance-bottom:0;mso-position-horizontal:absolute;mso-position-horizontal-relative:text;mso-position-vertical:absolute;mso-position-vertical-relative:text;mso-width-percent:0;mso-height-percent:0;mso-width-relative:margin;mso-height-relative:margin;v-text-anchor:middle" o:gfxdata="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" fillcolor="#4472c4 [3204]" strokecolor="#09101d [484]" strokeweight="1pt"/>
+              <v:rect w14:anchorId="13439BA1" id="_x0000_s1061" style="position:absolute;margin-left:82.2pt;margin-top:-2.3pt;width:30.5pt;height:18.75pt;z-index:251699200;visibility:visible;mso-wrap-style:square;mso-width-percent:0;mso-height-percent:0;mso-wrap-distance-left:9pt;mso-wrap-distance-top:0;mso-wrap-distance-right:9pt;mso-wrap-distance-bottom:0;mso-position-horizontal:absolute;mso-position-horizontal-relative:text;mso-position-vertical:absolute;mso-position-vertical-relative:text;mso-width-percent:0;mso-height-percent:0;mso-width-relative:margin;mso-height-relative:margin;v-text-anchor:middle" o:gfxdata="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" fillcolor="#4472c4 [3204]" strokecolor="#09101d [484]" strokeweight="1pt">
+                <v:textbox>
+                  <w:txbxContent>
+                    <w:p>
+                      <w:pPr>
+                        <w:jc w:val="center"/>
+                        <w:rPr>
+                          <w:lang w:val="en-US"/>
+                        </w:rPr>
+                      </w:pPr>
+                      <w:r>
+                        <w:rPr>
+                          <w:lang w:val="en-US"/>
+                        </w:rPr>
+                        <w:t>11</w:t>
+                      </w:r>
+                    </w:p>
+                  </w:txbxContent>
+                </v:textbox>
+              </v:rect>
             </w:pict>
           </mc:Fallback>
         </mc:AlternateContent>
@@ -7646,18 +8247,18 @@
         <mc:AlternateContent>
           <mc:Choice Requires="wps">
             <w:drawing>
-              <wp:anchor distT="0" distB="0" distL="114300" distR="114300" simplePos="0" relativeHeight="251694080" behindDoc="0" locked="0" layoutInCell="1" allowOverlap="1" wp14:anchorId="4CFE1C87" wp14:editId="4B9936FE">
+              <wp:anchor distT="0" distB="0" distL="114300" distR="114300" simplePos="0" relativeHeight="251698176" behindDoc="0" locked="0" layoutInCell="1" allowOverlap="1" wp14:anchorId="1D3191DD" wp14:editId="6E491A23">
                 <wp:simplePos x="0" y="0"/>
                 <wp:positionH relativeFrom="column">
-                  <wp:posOffset>38100</wp:posOffset>
+                  <wp:posOffset>39642</wp:posOffset>
                 </wp:positionH>
                 <wp:positionV relativeFrom="paragraph">
-                  <wp:posOffset>0</wp:posOffset>
+                  <wp:posOffset>2643</wp:posOffset>
                 </wp:positionV>
-                <wp:extent cx="1066800" cy="190500"/>
-                <wp:effectExtent l="0" t="0" r="19050" b="19050"/>
+                <wp:extent cx="919685" cy="190500"/>
+                <wp:effectExtent l="0" t="0" r="13970" b="19050"/>
                 <wp:wrapNone/>
-                <wp:docPr id="826007795" name="Rectangle 1"/>
+                <wp:docPr id="130846476" name="Rectangle 1"/>
                 <wp:cNvGraphicFramePr/>
                 <a:graphic xmlns:a="http://schemas.openxmlformats.org/drawingml/2006/main">
                   <a:graphicData uri="http://schemas.microsoft.com/office/word/2010/wordprocessingShape">
@@ -7666,7 +8267,7 @@
                       <wps:spPr>
                         <a:xfrm>
                           <a:off x="0" y="0"/>
-                          <a:ext cx="1066800" cy="190500"/>
+                          <a:ext cx="919685" cy="190500"/>
                         </a:xfrm>
                         <a:prstGeom prst="rect">
                           <a:avLst/>
@@ -7697,328 +8298,25 @@
                     </wps:wsp>
                   </a:graphicData>
                 </a:graphic>
+                <wp14:sizeRelH relativeFrom="margin">
+                  <wp14:pctWidth>0</wp14:pctWidth>
+                </wp14:sizeRelH>
               </wp:anchor>
             </w:drawing>
           </mc:Choice>
           <mc:Fallback>
             <w:pict>
-              <v:rect w14:anchorId="178F097B" id="Rectangle 1" o:spid="_x0000_s1026" style="position:absolute;margin-left:3pt;margin-top:0;width:84pt;height:15pt;z-index:251694080;visibility:visible;mso-wrap-style:square;mso-wrap-distance-left:9pt;mso-wrap-distance-top:0;mso-wrap-distance-right:9pt;mso-wrap-distance-bottom:0;mso-position-horizontal:absolute;mso-position-horizontal-relative:text;mso-position-vertical:absolute;mso-position-vertical-relative:text;v-text-anchor:middle" o:gfxdata="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" fillcolor="#70ad47 [3209]" strokecolor="#10190a [489]" strokeweight="1pt"/>
+              <v:rect w14:anchorId="6E3B931F" id="Rectangle 1" o:spid="_x0000_s1026" style="position:absolute;margin-left:3.1pt;margin-top:.2pt;width:72.4pt;height:15pt;z-index:251698176;visibility:visible;mso-wrap-style:square;mso-width-percent:0;mso-wrap-distance-left:9pt;mso-wrap-distance-top:0;mso-wrap-distance-right:9pt;mso-wrap-distance-bottom:0;mso-position-horizontal:absolute;mso-position-horizontal-relative:text;mso-position-vertical:absolute;mso-position-vertical-relative:text;mso-width-percent:0;mso-width-relative:margin;v-text-anchor:middle" o:gfxdata="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" fillcolor="#70ad47 [3209]" strokecolor="#10190a [489]" strokeweight="1pt"/>
             </w:pict>
           </mc:Fallback>
         </mc:AlternateContent>
       </w:r>
       <w:r>
-        <w:tab/>
-      </w:r>
-      <w:r>
-        <w:tab/>
-      </w:r>
-      <w:r>
-        <w:tab/>
-        <w:t xml:space="preserve">   High Level Design (HLD) </w:t>
-      </w:r>
-      <w:r>
-        <w:tab/>
-      </w:r>
-      <w:r>
-        <w:tab/>
-      </w:r>
-      <w:r>
-        <w:tab/>
-      </w:r>
-      <w:r>
-        <w:tab/>
-      </w:r>
-      <w:r>
-        <w:tab/>
-      </w:r>
-    </w:p>
-    <w:p>
-      <w:pPr>
-        <w:rPr>
-          <w:b/>
-          <w:bCs/>
-          <w:sz w:val="32"/>
-          <w:szCs w:val="32"/>
-        </w:rPr>
-      </w:pPr>
-    </w:p>
-    <w:p>
-      <w:pPr>
-        <w:rPr>
-          <w:b/>
-          <w:bCs/>
-          <w:sz w:val="32"/>
-          <w:szCs w:val="32"/>
-        </w:rPr>
-      </w:pPr>
-      <w:r>
-        <w:rPr>
-          <w:b/>
-          <w:bCs/>
-          <w:sz w:val="32"/>
-          <w:szCs w:val="32"/>
-        </w:rPr>
-        <w:t xml:space="preserve">4. Performance </w:t>
-      </w:r>
-    </w:p>
-    <w:p>
-      <w:pPr>
-        <w:rPr>
-          <w:sz w:val="24"/>
-          <w:szCs w:val="24"/>
-        </w:rPr>
-      </w:pPr>
-      <w:r>
-        <w:rPr>
-          <w:sz w:val="24"/>
-          <w:szCs w:val="24"/>
-        </w:rPr>
-        <w:t>The Mushroom Classification solution is used for detecting whether a mushroom is poisonous or not, so it should be as accurate as possible. It is advised that a person should also take help from someone who is expert in identifying edible mushrooms since some of the characteristics of mushroom are same for poisonous and edible mushrooms.</w:t>
-      </w:r>
-    </w:p>
-    <w:p>
-      <w:pPr>
-        <w:rPr>
-          <w:sz w:val="24"/>
-          <w:szCs w:val="24"/>
-        </w:rPr>
-      </w:pPr>
-    </w:p>
-    <w:p>
-      <w:pPr>
-        <w:rPr>
-          <w:sz w:val="24"/>
-          <w:szCs w:val="24"/>
-        </w:rPr>
-      </w:pPr>
-    </w:p>
-    <w:p>
-      <w:pPr>
-        <w:rPr>
-          <w:b/>
-          <w:bCs/>
-          <w:sz w:val="32"/>
-          <w:szCs w:val="32"/>
-        </w:rPr>
-      </w:pPr>
-      <w:r>
-        <w:rPr>
-          <w:b/>
-          <w:bCs/>
-          <w:sz w:val="32"/>
-          <w:szCs w:val="32"/>
-        </w:rPr>
-        <w:t xml:space="preserve">4.1 Reusability </w:t>
-      </w:r>
-    </w:p>
-    <w:p>
-      <w:pPr>
-        <w:rPr>
-          <w:sz w:val="24"/>
-          <w:szCs w:val="24"/>
-        </w:rPr>
-      </w:pPr>
-      <w:r>
-        <w:rPr>
-          <w:sz w:val="24"/>
-          <w:szCs w:val="24"/>
-        </w:rPr>
-        <w:t>The code written and the components used should have the ability to be reused with no problems.</w:t>
-      </w:r>
-    </w:p>
-    <w:p>
-      <w:pPr>
-        <w:rPr>
-          <w:sz w:val="24"/>
-          <w:szCs w:val="24"/>
-        </w:rPr>
-      </w:pPr>
-    </w:p>
-    <w:p>
-      <w:pPr>
-        <w:rPr>
-          <w:sz w:val="24"/>
-          <w:szCs w:val="24"/>
-        </w:rPr>
-      </w:pPr>
-    </w:p>
-    <w:p>
-      <w:pPr>
-        <w:rPr>
-          <w:b/>
-          <w:bCs/>
-          <w:sz w:val="32"/>
-          <w:szCs w:val="32"/>
-        </w:rPr>
-      </w:pPr>
-      <w:r>
-        <w:rPr>
-          <w:b/>
-          <w:bCs/>
-          <w:sz w:val="32"/>
-          <w:szCs w:val="32"/>
-        </w:rPr>
-        <w:t xml:space="preserve">4.2 Application Compatibility </w:t>
-      </w:r>
-    </w:p>
-    <w:p>
-      <w:pPr>
-        <w:rPr>
-          <w:sz w:val="24"/>
-          <w:szCs w:val="24"/>
-        </w:rPr>
-      </w:pPr>
-      <w:r>
-        <w:rPr>
-          <w:sz w:val="24"/>
-          <w:szCs w:val="24"/>
-        </w:rPr>
-        <w:t xml:space="preserve">The different parts of the system are communicating or using Python as an interface between them. All the components have its own tasks to </w:t>
-      </w:r>
-      <w:proofErr w:type="gramStart"/>
-      <w:r>
-        <w:rPr>
-          <w:sz w:val="24"/>
-          <w:szCs w:val="24"/>
-        </w:rPr>
-        <w:t>perform</w:t>
-      </w:r>
-      <w:proofErr w:type="gramEnd"/>
-      <w:r>
-        <w:rPr>
-          <w:sz w:val="24"/>
-          <w:szCs w:val="24"/>
-        </w:rPr>
-        <w:t xml:space="preserve"> </w:t>
-      </w:r>
-      <w:r>
-        <w:rPr>
-          <w:sz w:val="24"/>
-          <w:szCs w:val="24"/>
-        </w:rPr>
-        <w:t>and it is the job of a Python to ensure proper transfer of data.</w:t>
-      </w:r>
-    </w:p>
-    <w:p>
-      <w:pPr>
-        <w:rPr>
-          <w:sz w:val="24"/>
-          <w:szCs w:val="24"/>
-        </w:rPr>
-      </w:pPr>
-    </w:p>
-    <w:p>
-      <w:pPr>
-        <w:rPr>
-          <w:sz w:val="24"/>
-          <w:szCs w:val="24"/>
-        </w:rPr>
-      </w:pPr>
-    </w:p>
-    <w:p>
-      <w:pPr>
-        <w:rPr>
-          <w:b/>
-          <w:bCs/>
-          <w:sz w:val="32"/>
-          <w:szCs w:val="32"/>
-        </w:rPr>
-      </w:pPr>
-      <w:r>
-        <w:rPr>
-          <w:b/>
-          <w:bCs/>
-          <w:sz w:val="32"/>
-          <w:szCs w:val="32"/>
-        </w:rPr>
-        <w:t xml:space="preserve">4.3 Resource Utilization </w:t>
-      </w:r>
-    </w:p>
-    <w:p>
-      <w:pPr>
-        <w:rPr>
-          <w:sz w:val="24"/>
-          <w:szCs w:val="24"/>
-        </w:rPr>
-      </w:pPr>
-      <w:r>
-        <w:rPr>
-          <w:sz w:val="24"/>
-          <w:szCs w:val="24"/>
-        </w:rPr>
-        <w:t>When a task is performed, it’ll doubtless use all the process power offered till the process is finished.</w:t>
-      </w:r>
-    </w:p>
-    <w:p>
-      <w:pPr>
-        <w:rPr>
-          <w:sz w:val="24"/>
-          <w:szCs w:val="24"/>
-        </w:rPr>
-      </w:pPr>
-    </w:p>
-    <w:p>
-      <w:pPr>
-        <w:rPr>
-          <w:sz w:val="24"/>
-          <w:szCs w:val="24"/>
-        </w:rPr>
-      </w:pPr>
-    </w:p>
-    <w:p>
-      <w:pPr>
-        <w:rPr>
-          <w:b/>
-          <w:bCs/>
-          <w:sz w:val="32"/>
-          <w:szCs w:val="32"/>
-        </w:rPr>
-      </w:pPr>
-      <w:r>
-        <w:rPr>
-          <w:b/>
-          <w:bCs/>
-          <w:sz w:val="32"/>
-          <w:szCs w:val="32"/>
-        </w:rPr>
-        <w:t xml:space="preserve">4.4 Deployment </w:t>
-      </w:r>
-    </w:p>
-    <w:p>
-      <w:pPr>
-        <w:rPr>
-          <w:b/>
-          <w:bCs/>
-          <w:sz w:val="24"/>
-          <w:szCs w:val="24"/>
-        </w:rPr>
-      </w:pPr>
-      <w:r>
-        <w:rPr>
-          <w:sz w:val="24"/>
-          <w:szCs w:val="24"/>
-        </w:rPr>
-        <w:t>The model can be deployed using any cloud services such as Microsoft Azure, Amazon web services, Heroku, Google cloud, etc.</w:t>
-      </w:r>
-      <w:r>
-        <w:rPr>
-          <w:b/>
-          <w:bCs/>
-          <w:sz w:val="24"/>
-          <w:szCs w:val="24"/>
-        </w:rPr>
-        <w:br w:type="page"/>
-      </w:r>
-    </w:p>
-    <w:p>
-      <w:r>
         <w:rPr>
           <w:noProof/>
         </w:rPr>
-        <w:lastRenderedPageBreak/>
         <w:drawing>
-          <wp:anchor distT="0" distB="0" distL="114300" distR="114300" simplePos="0" relativeHeight="251700224" behindDoc="0" locked="0" layoutInCell="1" allowOverlap="1" wp14:anchorId="6B0CDEE3" wp14:editId="67CFA26C">
+          <wp:anchor distT="0" distB="0" distL="114300" distR="114300" simplePos="0" relativeHeight="251700224" behindDoc="0" locked="0" layoutInCell="1" allowOverlap="1" wp14:anchorId="7C502EA0" wp14:editId="53847EFE">
             <wp:simplePos x="0" y="0"/>
             <wp:positionH relativeFrom="column">
               <wp:posOffset>5934075</wp:posOffset>
@@ -8074,24 +8372,102 @@
         </w:drawing>
       </w:r>
       <w:r>
+        <w:tab/>
+      </w:r>
+      <w:r>
+        <w:tab/>
+      </w:r>
+      <w:r>
+        <w:tab/>
+        <w:t xml:space="preserve">   High Level Design (HLD) </w:t>
+      </w:r>
+      <w:r>
+        <w:tab/>
+      </w:r>
+      <w:r>
+        <w:tab/>
+      </w:r>
+      <w:r>
+        <w:tab/>
+      </w:r>
+      <w:r>
+        <w:tab/>
+      </w:r>
+      <w:r>
+        <w:tab/>
+      </w:r>
+    </w:p>
+    <w:p>
+      <w:pPr>
+        <w:rPr>
+          <w:sz w:val="44"/>
+          <w:szCs w:val="44"/>
+        </w:rPr>
+      </w:pPr>
+    </w:p>
+    <w:p>
+      <w:pPr>
+        <w:jc w:val="center"/>
+        <w:rPr>
+          <w:b/>
+          <w:bCs/>
+          <w:sz w:val="36"/>
+          <w:szCs w:val="36"/>
+        </w:rPr>
+      </w:pPr>
+      <w:r>
+        <w:rPr>
+          <w:b/>
+          <w:bCs/>
+          <w:sz w:val="36"/>
+          <w:szCs w:val="36"/>
+        </w:rPr>
+        <w:t>Conclusion</w:t>
+      </w:r>
+    </w:p>
+    <w:p>
+      <w:pPr>
+        <w:rPr>
+          <w:sz w:val="24"/>
+          <w:szCs w:val="24"/>
+        </w:rPr>
+      </w:pPr>
+      <w:r>
+        <w:rPr>
+          <w:sz w:val="24"/>
+          <w:szCs w:val="24"/>
+        </w:rPr>
+        <w:t>The designed Mushroom Classification system will detect whether a mushroom is poisonous or not based on various features that are present in the data. Hence, we can easily identify whether a mushroom is poisonous or not and will certainly help people in selecting right type of mushroom to consume.</w:t>
+      </w:r>
+      <w:r>
+        <w:rPr>
+          <w:sz w:val="24"/>
+          <w:szCs w:val="24"/>
+        </w:rPr>
+        <w:br w:type="page"/>
+      </w:r>
+    </w:p>
+    <w:p>
+      <w:r>
         <w:rPr>
           <w:noProof/>
         </w:rPr>
+        <w:lastRenderedPageBreak/>
         <mc:AlternateContent>
           <mc:Choice Requires="wps">
             <w:drawing>
-              <wp:anchor distT="0" distB="0" distL="114300" distR="114300" simplePos="0" relativeHeight="251699200" behindDoc="0" locked="0" layoutInCell="1" allowOverlap="1" wp14:anchorId="23970219" wp14:editId="73382C08">
+              <wp:anchor distT="0" distB="0" distL="114300" distR="114300" simplePos="0" relativeHeight="251703296" behindDoc="0" locked="0" layoutInCell="1" allowOverlap="1" wp14:anchorId="49F2C073" wp14:editId="711A0E79">
                 <wp:simplePos x="0" y="0"/>
                 <wp:positionH relativeFrom="column">
-                  <wp:posOffset>1152525</wp:posOffset>
+                  <wp:posOffset>1070324</wp:posOffset>
                 </wp:positionH>
                 <wp:positionV relativeFrom="paragraph">
-                  <wp:posOffset>-28575</wp:posOffset>
+                  <wp:posOffset>-29071</wp:posOffset>
                 </wp:positionV>
-                <wp:extent cx="276225" cy="238125"/>
-                <wp:effectExtent l="0" t="0" r="28575" b="28575"/>
+                <wp:extent cx="360793" cy="238125"/>
+                <wp:effectExtent l="0" t="0" r="20320" b="28575"/>
                 <wp:wrapNone/>
-                <wp:docPr id="1962691820" name="Rectangle 2"/>
+                <wp:docPr id="2104442047" name="Rectangle 2"/>
                 <wp:cNvGraphicFramePr/>
                 <a:graphic xmlns:a="http://schemas.openxmlformats.org/drawingml/2006/main">
                   <a:graphicData uri="http://schemas.microsoft.com/office/word/2010/wordprocessingShape">
@@ -8100,7 +8476,7 @@
                       <wps:spPr>
                         <a:xfrm>
                           <a:off x="0" y="0"/>
-                          <a:ext cx="276225" cy="238125"/>
+                          <a:ext cx="360793" cy="238125"/>
                         </a:xfrm>
                         <a:prstGeom prst="rect">
                           <a:avLst/>
@@ -8122,6 +8498,24 @@
                           <a:schemeClr val="lt1"/>
                         </a:fontRef>
                       </wps:style>
+                      <wps:txbx>
+                        <w:txbxContent>
+                          <w:p>
+                            <w:pPr>
+                              <w:jc w:val="center"/>
+                              <w:rPr>
+                                <w:lang w:val="en-US"/>
+                              </w:rPr>
+                            </w:pPr>
+                            <w:r>
+                              <w:rPr>
+                                <w:lang w:val="en-US"/>
+                              </w:rPr>
+                              <w:t>12</w:t>
+                            </w:r>
+                          </w:p>
+                        </w:txbxContent>
+                      </wps:txbx>
                       <wps:bodyPr rot="0" spcFirstLastPara="0" vertOverflow="overflow" horzOverflow="overflow" vert="horz" wrap="square" lIns="91440" tIns="45720" rIns="91440" bIns="45720" numCol="1" spcCol="0" rtlCol="0" fromWordArt="0" anchor="ctr" anchorCtr="0" forceAA="0" compatLnSpc="1">
                         <a:prstTxWarp prst="textNoShape">
                           <a:avLst/>
@@ -8142,7 +8536,26 @@
           </mc:Choice>
           <mc:Fallback>
             <w:pict>
-              <v:rect w14:anchorId="4B9D2B51" id="Rectangle 2" o:spid="_x0000_s1026" style="position:absolute;margin-left:90.75pt;margin-top:-2.25pt;width:21.75pt;height:18.75pt;z-index:251699200;visibility:visible;mso-wrap-style:square;mso-width-percent:0;mso-height-percent:0;mso-wrap-distance-left:9pt;mso-wrap-distance-top:0;mso-wrap-distance-right:9pt;mso-wrap-distance-bottom:0;mso-position-horizontal:absolute;mso-position-horizontal-relative:text;mso-position-vertical:absolute;mso-position-vertical-relative:text;mso-width-percent:0;mso-height-percent:0;mso-width-relative:margin;mso-height-relative:margin;v-text-anchor:middle" o:gfxdata="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" fillcolor="#4472c4 [3204]" strokecolor="#09101d [484]" strokeweight="1pt"/>
+              <v:rect w14:anchorId="49F2C073" id="_x0000_s1062" style="position:absolute;margin-left:84.3pt;margin-top:-2.3pt;width:28.4pt;height:18.75pt;z-index:251703296;visibility:visible;mso-wrap-style:square;mso-width-percent:0;mso-height-percent:0;mso-wrap-distance-left:9pt;mso-wrap-distance-top:0;mso-wrap-distance-right:9pt;mso-wrap-distance-bottom:0;mso-position-horizontal:absolute;mso-position-horizontal-relative:text;mso-position-vertical:absolute;mso-position-vertical-relative:text;mso-width-percent:0;mso-height-percent:0;mso-width-relative:margin;mso-height-relative:margin;v-text-anchor:middle" o:gfxdata="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" fillcolor="#4472c4 [3204]" strokecolor="#09101d [484]" strokeweight="1pt">
+                <v:textbox>
+                  <w:txbxContent>
+                    <w:p>
+                      <w:pPr>
+                        <w:jc w:val="center"/>
+                        <w:rPr>
+                          <w:lang w:val="en-US"/>
+                        </w:rPr>
+                      </w:pPr>
+                      <w:r>
+                        <w:rPr>
+                          <w:lang w:val="en-US"/>
+                        </w:rPr>
+                        <w:t>12</w:t>
+                      </w:r>
+                    </w:p>
+                  </w:txbxContent>
+                </v:textbox>
+              </v:rect>
             </w:pict>
           </mc:Fallback>
         </mc:AlternateContent>
@@ -8154,18 +8567,18 @@
         <mc:AlternateContent>
           <mc:Choice Requires="wps">
             <w:drawing>
-              <wp:anchor distT="0" distB="0" distL="114300" distR="114300" simplePos="0" relativeHeight="251698176" behindDoc="0" locked="0" layoutInCell="1" allowOverlap="1" wp14:anchorId="4CFE1C87" wp14:editId="4B9936FE">
+              <wp:anchor distT="0" distB="0" distL="114300" distR="114300" simplePos="0" relativeHeight="251702272" behindDoc="0" locked="0" layoutInCell="1" allowOverlap="1" wp14:anchorId="75016F20" wp14:editId="6ACF9B3A">
                 <wp:simplePos x="0" y="0"/>
                 <wp:positionH relativeFrom="column">
-                  <wp:posOffset>38100</wp:posOffset>
+                  <wp:posOffset>39642</wp:posOffset>
                 </wp:positionH>
                 <wp:positionV relativeFrom="paragraph">
-                  <wp:posOffset>0</wp:posOffset>
+                  <wp:posOffset>2643</wp:posOffset>
                 </wp:positionV>
-                <wp:extent cx="1066800" cy="190500"/>
-                <wp:effectExtent l="0" t="0" r="19050" b="19050"/>
+                <wp:extent cx="967255" cy="190500"/>
+                <wp:effectExtent l="0" t="0" r="23495" b="19050"/>
                 <wp:wrapNone/>
-                <wp:docPr id="130846476" name="Rectangle 1"/>
+                <wp:docPr id="398726885" name="Rectangle 1"/>
                 <wp:cNvGraphicFramePr/>
                 <a:graphic xmlns:a="http://schemas.openxmlformats.org/drawingml/2006/main">
                   <a:graphicData uri="http://schemas.microsoft.com/office/word/2010/wordprocessingShape">
@@ -8174,7 +8587,7 @@
                       <wps:spPr>
                         <a:xfrm>
                           <a:off x="0" y="0"/>
-                          <a:ext cx="1066800" cy="190500"/>
+                          <a:ext cx="967255" cy="190500"/>
                         </a:xfrm>
                         <a:prstGeom prst="rect">
                           <a:avLst/>
@@ -8205,100 +8618,25 @@
                     </wps:wsp>
                   </a:graphicData>
                 </a:graphic>
+                <wp14:sizeRelH relativeFrom="margin">
+                  <wp14:pctWidth>0</wp14:pctWidth>
+                </wp14:sizeRelH>
               </wp:anchor>
             </w:drawing>
           </mc:Choice>
           <mc:Fallback>
             <w:pict>
-              <v:rect w14:anchorId="47A48493" id="Rectangle 1" o:spid="_x0000_s1026" style="position:absolute;margin-left:3pt;margin-top:0;width:84pt;height:15pt;z-index:251698176;visibility:visible;mso-wrap-style:square;mso-wrap-distance-left:9pt;mso-wrap-distance-top:0;mso-wrap-distance-right:9pt;mso-wrap-distance-bottom:0;mso-position-horizontal:absolute;mso-position-horizontal-relative:text;mso-position-vertical:absolute;mso-position-vertical-relative:text;v-text-anchor:middle" o:gfxdata="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" fillcolor="#70ad47 [3209]" strokecolor="#10190a [489]" strokeweight="1pt"/>
+              <v:rect w14:anchorId="05374CAE" id="Rectangle 1" o:spid="_x0000_s1026" style="position:absolute;margin-left:3.1pt;margin-top:.2pt;width:76.15pt;height:15pt;z-index:251702272;visibility:visible;mso-wrap-style:square;mso-width-percent:0;mso-wrap-distance-left:9pt;mso-wrap-distance-top:0;mso-wrap-distance-right:9pt;mso-wrap-distance-bottom:0;mso-position-horizontal:absolute;mso-position-horizontal-relative:text;mso-position-vertical:absolute;mso-position-vertical-relative:text;mso-width-percent:0;mso-width-relative:margin;v-text-anchor:middle" o:gfxdata="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" fillcolor="#70ad47 [3209]" strokecolor="#10190a [489]" strokeweight="1pt"/>
             </w:pict>
           </mc:Fallback>
         </mc:AlternateContent>
       </w:r>
       <w:r>
-        <w:tab/>
-      </w:r>
-      <w:r>
-        <w:tab/>
-      </w:r>
-      <w:r>
-        <w:tab/>
-        <w:t xml:space="preserve">   High Level Design (HLD) </w:t>
-      </w:r>
-      <w:r>
-        <w:tab/>
-      </w:r>
-      <w:r>
-        <w:tab/>
-      </w:r>
-      <w:r>
-        <w:tab/>
-      </w:r>
-      <w:r>
-        <w:tab/>
-      </w:r>
-      <w:r>
-        <w:tab/>
-      </w:r>
-    </w:p>
-    <w:p>
-      <w:pPr>
-        <w:rPr>
-          <w:sz w:val="44"/>
-          <w:szCs w:val="44"/>
-        </w:rPr>
-      </w:pPr>
-    </w:p>
-    <w:p>
-      <w:pPr>
-        <w:jc w:val="center"/>
-        <w:rPr>
-          <w:b/>
-          <w:bCs/>
-          <w:sz w:val="36"/>
-          <w:szCs w:val="36"/>
-        </w:rPr>
-      </w:pPr>
-      <w:r>
-        <w:rPr>
-          <w:b/>
-          <w:bCs/>
-          <w:sz w:val="36"/>
-          <w:szCs w:val="36"/>
-        </w:rPr>
-        <w:t>Conclusion</w:t>
-      </w:r>
-    </w:p>
-    <w:p>
-      <w:pPr>
-        <w:rPr>
-          <w:sz w:val="24"/>
-          <w:szCs w:val="24"/>
-        </w:rPr>
-      </w:pPr>
-      <w:r>
-        <w:rPr>
-          <w:sz w:val="24"/>
-          <w:szCs w:val="24"/>
-        </w:rPr>
-        <w:t>The designed Mushroom Classification system will detect whether a mushroom is poisonous or not based on various features that are present in the data. Hence, we can easily identify whether a mushroom is poisonous or not and will certainly help people in selecting right type of mushroom to consume.</w:t>
-      </w:r>
-      <w:r>
-        <w:rPr>
-          <w:sz w:val="24"/>
-          <w:szCs w:val="24"/>
-        </w:rPr>
-        <w:br w:type="page"/>
-      </w:r>
-    </w:p>
-    <w:p>
-      <w:r>
         <w:rPr>
           <w:noProof/>
         </w:rPr>
-        <w:lastRenderedPageBreak/>
         <w:drawing>
-          <wp:anchor distT="0" distB="0" distL="114300" distR="114300" simplePos="0" relativeHeight="251704320" behindDoc="0" locked="0" layoutInCell="1" allowOverlap="1" wp14:anchorId="6B0CDEE3" wp14:editId="67CFA26C">
+          <wp:anchor distT="0" distB="0" distL="114300" distR="114300" simplePos="0" relativeHeight="251704320" behindDoc="0" locked="0" layoutInCell="1" allowOverlap="1" wp14:anchorId="7AF7EE92" wp14:editId="1719A203">
             <wp:simplePos x="0" y="0"/>
             <wp:positionH relativeFrom="column">
               <wp:posOffset>5934075</wp:posOffset>
@@ -8352,148 +8690,6 @@
             </wp14:sizeRelV>
           </wp:anchor>
         </w:drawing>
-      </w:r>
-      <w:r>
-        <w:rPr>
-          <w:noProof/>
-        </w:rPr>
-        <mc:AlternateContent>
-          <mc:Choice Requires="wps">
-            <w:drawing>
-              <wp:anchor distT="0" distB="0" distL="114300" distR="114300" simplePos="0" relativeHeight="251703296" behindDoc="0" locked="0" layoutInCell="1" allowOverlap="1" wp14:anchorId="23970219" wp14:editId="73382C08">
-                <wp:simplePos x="0" y="0"/>
-                <wp:positionH relativeFrom="column">
-                  <wp:posOffset>1152525</wp:posOffset>
-                </wp:positionH>
-                <wp:positionV relativeFrom="paragraph">
-                  <wp:posOffset>-28575</wp:posOffset>
-                </wp:positionV>
-                <wp:extent cx="276225" cy="238125"/>
-                <wp:effectExtent l="0" t="0" r="28575" b="28575"/>
-                <wp:wrapNone/>
-                <wp:docPr id="2104442047" name="Rectangle 2"/>
-                <wp:cNvGraphicFramePr/>
-                <a:graphic xmlns:a="http://schemas.openxmlformats.org/drawingml/2006/main">
-                  <a:graphicData uri="http://schemas.microsoft.com/office/word/2010/wordprocessingShape">
-                    <wps:wsp>
-                      <wps:cNvSpPr/>
-                      <wps:spPr>
-                        <a:xfrm>
-                          <a:off x="0" y="0"/>
-                          <a:ext cx="276225" cy="238125"/>
-                        </a:xfrm>
-                        <a:prstGeom prst="rect">
-                          <a:avLst/>
-                        </a:prstGeom>
-                      </wps:spPr>
-                      <wps:style>
-                        <a:lnRef idx="2">
-                          <a:schemeClr val="accent1">
-                            <a:shade val="15000"/>
-                          </a:schemeClr>
-                        </a:lnRef>
-                        <a:fillRef idx="1">
-                          <a:schemeClr val="accent1"/>
-                        </a:fillRef>
-                        <a:effectRef idx="0">
-                          <a:schemeClr val="accent1"/>
-                        </a:effectRef>
-                        <a:fontRef idx="minor">
-                          <a:schemeClr val="lt1"/>
-                        </a:fontRef>
-                      </wps:style>
-                      <wps:bodyPr rot="0" spcFirstLastPara="0" vertOverflow="overflow" horzOverflow="overflow" vert="horz" wrap="square" lIns="91440" tIns="45720" rIns="91440" bIns="45720" numCol="1" spcCol="0" rtlCol="0" fromWordArt="0" anchor="ctr" anchorCtr="0" forceAA="0" compatLnSpc="1">
-                        <a:prstTxWarp prst="textNoShape">
-                          <a:avLst/>
-                        </a:prstTxWarp>
-                        <a:noAutofit/>
-                      </wps:bodyPr>
-                    </wps:wsp>
-                  </a:graphicData>
-                </a:graphic>
-                <wp14:sizeRelH relativeFrom="margin">
-                  <wp14:pctWidth>0</wp14:pctWidth>
-                </wp14:sizeRelH>
-                <wp14:sizeRelV relativeFrom="margin">
-                  <wp14:pctHeight>0</wp14:pctHeight>
-                </wp14:sizeRelV>
-              </wp:anchor>
-            </w:drawing>
-          </mc:Choice>
-          <mc:Fallback>
-            <w:pict>
-              <v:rect w14:anchorId="25989952" id="Rectangle 2" o:spid="_x0000_s1026" style="position:absolute;margin-left:90.75pt;margin-top:-2.25pt;width:21.75pt;height:18.75pt;z-index:251703296;visibility:visible;mso-wrap-style:square;mso-width-percent:0;mso-height-percent:0;mso-wrap-distance-left:9pt;mso-wrap-distance-top:0;mso-wrap-distance-right:9pt;mso-wrap-distance-bottom:0;mso-position-horizontal:absolute;mso-position-horizontal-relative:text;mso-position-vertical:absolute;mso-position-vertical-relative:text;mso-width-percent:0;mso-height-percent:0;mso-width-relative:margin;mso-height-relative:margin;v-text-anchor:middle" o:gfxdata="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" fillcolor="#4472c4 [3204]" strokecolor="#09101d [484]" strokeweight="1pt"/>
-            </w:pict>
-          </mc:Fallback>
-        </mc:AlternateContent>
-      </w:r>
-      <w:r>
-        <w:rPr>
-          <w:noProof/>
-        </w:rPr>
-        <mc:AlternateContent>
-          <mc:Choice Requires="wps">
-            <w:drawing>
-              <wp:anchor distT="0" distB="0" distL="114300" distR="114300" simplePos="0" relativeHeight="251702272" behindDoc="0" locked="0" layoutInCell="1" allowOverlap="1" wp14:anchorId="4CFE1C87" wp14:editId="4B9936FE">
-                <wp:simplePos x="0" y="0"/>
-                <wp:positionH relativeFrom="column">
-                  <wp:posOffset>38100</wp:posOffset>
-                </wp:positionH>
-                <wp:positionV relativeFrom="paragraph">
-                  <wp:posOffset>0</wp:posOffset>
-                </wp:positionV>
-                <wp:extent cx="1066800" cy="190500"/>
-                <wp:effectExtent l="0" t="0" r="19050" b="19050"/>
-                <wp:wrapNone/>
-                <wp:docPr id="398726885" name="Rectangle 1"/>
-                <wp:cNvGraphicFramePr/>
-                <a:graphic xmlns:a="http://schemas.openxmlformats.org/drawingml/2006/main">
-                  <a:graphicData uri="http://schemas.microsoft.com/office/word/2010/wordprocessingShape">
-                    <wps:wsp>
-                      <wps:cNvSpPr/>
-                      <wps:spPr>
-                        <a:xfrm>
-                          <a:off x="0" y="0"/>
-                          <a:ext cx="1066800" cy="190500"/>
-                        </a:xfrm>
-                        <a:prstGeom prst="rect">
-                          <a:avLst/>
-                        </a:prstGeom>
-                      </wps:spPr>
-                      <wps:style>
-                        <a:lnRef idx="2">
-                          <a:schemeClr val="accent6">
-                            <a:shade val="15000"/>
-                          </a:schemeClr>
-                        </a:lnRef>
-                        <a:fillRef idx="1">
-                          <a:schemeClr val="accent6"/>
-                        </a:fillRef>
-                        <a:effectRef idx="0">
-                          <a:schemeClr val="accent6"/>
-                        </a:effectRef>
-                        <a:fontRef idx="minor">
-                          <a:schemeClr val="lt1"/>
-                        </a:fontRef>
-                      </wps:style>
-                      <wps:bodyPr rot="0" spcFirstLastPara="0" vertOverflow="overflow" horzOverflow="overflow" vert="horz" wrap="square" lIns="91440" tIns="45720" rIns="91440" bIns="45720" numCol="1" spcCol="0" rtlCol="0" fromWordArt="0" anchor="ctr" anchorCtr="0" forceAA="0" compatLnSpc="1">
-                        <a:prstTxWarp prst="textNoShape">
-                          <a:avLst/>
-                        </a:prstTxWarp>
-                        <a:noAutofit/>
-                      </wps:bodyPr>
-                    </wps:wsp>
-                  </a:graphicData>
-                </a:graphic>
-              </wp:anchor>
-            </w:drawing>
-          </mc:Choice>
-          <mc:Fallback>
-            <w:pict>
-              <v:rect w14:anchorId="4C5803B0" id="Rectangle 1" o:spid="_x0000_s1026" style="position:absolute;margin-left:3pt;margin-top:0;width:84pt;height:15pt;z-index:251702272;visibility:visible;mso-wrap-style:square;mso-wrap-distance-left:9pt;mso-wrap-distance-top:0;mso-wrap-distance-right:9pt;mso-wrap-distance-bottom:0;mso-position-horizontal:absolute;mso-position-horizontal-relative:text;mso-position-vertical:absolute;mso-position-vertical-relative:text;v-text-anchor:middle" o:gfxdata="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" fillcolor="#70ad47 [3209]" strokecolor="#10190a [489]" strokeweight="1pt"/>
-            </w:pict>
-          </mc:Fallback>
-        </mc:AlternateContent>
       </w:r>
       <w:r>
         <w:tab/>

</xml_diff>